<commit_message>
Ridge and Lasso Regression
</commit_message>
<xml_diff>
--- a/Advanced-Regression/Notes-Advanced-Regression.docx
+++ b/Advanced-Regression/Notes-Advanced-Regression.docx
@@ -1134,9 +1134,9 @@
           <w:noProof/>
         </w:rPr>
         <w:drawing>
-          <wp:inline distT="0" distB="0" distL="0" distR="0" wp14:anchorId="51D76A19" wp14:editId="3B18715E">
-            <wp:extent cx="2893585" cy="1972945"/>
-            <wp:effectExtent l="0" t="0" r="2540" b="8255"/>
+          <wp:inline distT="0" distB="0" distL="0" distR="0" wp14:anchorId="51D76A19" wp14:editId="10294C50">
+            <wp:extent cx="2893060" cy="2131407"/>
+            <wp:effectExtent l="0" t="0" r="2540" b="2540"/>
             <wp:docPr id="2" name="Picture 2"/>
             <wp:cNvGraphicFramePr>
               <a:graphicFrameLocks xmlns:a="http://schemas.openxmlformats.org/drawingml/2006/main" noChangeAspect="1"/>
@@ -1157,7 +1157,7 @@
                   <pic:spPr>
                     <a:xfrm>
                       <a:off x="0" y="0"/>
-                      <a:ext cx="2970055" cy="2025085"/>
+                      <a:ext cx="2983007" cy="2197674"/>
                     </a:xfrm>
                     <a:prstGeom prst="rect">
                       <a:avLst/>
@@ -1169,13 +1169,373 @@
           </wp:inline>
         </w:drawing>
       </w:r>
+    </w:p>
+    <w:p>
+      <w:pPr>
+        <w:shd w:val="clear" w:color="auto" w:fill="F5F5F5"/>
+        <w:spacing w:beforeAutospacing="1" w:after="0" w:line="276" w:lineRule="auto"/>
+        <w:rPr>
+          <w:color w:val="333333"/>
+          <w:shd w:val="clear" w:color="auto" w:fill="F5F5F5"/>
+        </w:rPr>
+      </w:pPr>
+      <w:r>
+        <w:rPr>
+          <w:color w:val="333333"/>
+          <w:shd w:val="clear" w:color="auto" w:fill="F5F5F5"/>
+        </w:rPr>
+        <w:lastRenderedPageBreak/>
+        <w:t>Summary:</w:t>
+      </w:r>
+      <w:r>
+        <w:rPr>
+          <w:color w:val="333333"/>
+          <w:shd w:val="clear" w:color="auto" w:fill="F5F5F5"/>
+        </w:rPr>
+        <w:br/>
+      </w:r>
+      <w:r>
+        <w:rPr>
+          <w:color w:val="333333"/>
+          <w:shd w:val="clear" w:color="auto" w:fill="F5F5F5"/>
+        </w:rPr>
+        <w:t xml:space="preserve">To </w:t>
+      </w:r>
+      <w:proofErr w:type="spellStart"/>
+      <w:r>
+        <w:rPr>
+          <w:color w:val="333333"/>
+          <w:shd w:val="clear" w:color="auto" w:fill="F5F5F5"/>
+        </w:rPr>
+        <w:t>summarise</w:t>
+      </w:r>
+      <w:proofErr w:type="spellEnd"/>
+      <w:r>
+        <w:rPr>
+          <w:color w:val="333333"/>
+          <w:shd w:val="clear" w:color="auto" w:fill="F5F5F5"/>
+        </w:rPr>
+        <w:t>, you learnt that one needs to follow a 3-step process to build a regression model: </w:t>
+      </w:r>
+    </w:p>
+    <w:p>
+      <w:pPr>
+        <w:numPr>
+          <w:ilvl w:val="0"/>
+          <w:numId w:val="2"/>
+        </w:numPr>
+        <w:shd w:val="clear" w:color="auto" w:fill="F5F5F5"/>
+        <w:spacing w:before="100" w:beforeAutospacing="1" w:after="100" w:afterAutospacing="1" w:line="276" w:lineRule="auto"/>
+        <w:rPr>
+          <w:color w:val="333333"/>
+          <w:shd w:val="clear" w:color="auto" w:fill="F5F5F5"/>
+        </w:rPr>
+      </w:pPr>
+      <w:r>
+        <w:rPr>
+          <w:color w:val="333333"/>
+          <w:shd w:val="clear" w:color="auto" w:fill="F5F5F5"/>
+        </w:rPr>
+        <w:t>First, we explored and visualized raw attributes to understand the shape of scatter plots.</w:t>
+      </w:r>
+    </w:p>
+    <w:p>
+      <w:pPr>
+        <w:numPr>
+          <w:ilvl w:val="0"/>
+          <w:numId w:val="2"/>
+        </w:numPr>
+        <w:shd w:val="clear" w:color="auto" w:fill="F5F5F5"/>
+        <w:spacing w:before="100" w:beforeAutospacing="1" w:after="100" w:afterAutospacing="1" w:line="276" w:lineRule="auto"/>
+        <w:rPr>
+          <w:color w:val="333333"/>
+          <w:shd w:val="clear" w:color="auto" w:fill="F5F5F5"/>
+        </w:rPr>
+      </w:pPr>
+      <w:r>
+        <w:rPr>
+          <w:color w:val="333333"/>
+          <w:shd w:val="clear" w:color="auto" w:fill="F5F5F5"/>
+        </w:rPr>
+        <w:t>Second, we assessed which function of the explanatory variable would explain the shape of the data.  </w:t>
+      </w:r>
+    </w:p>
+    <w:p>
+      <w:pPr>
+        <w:numPr>
+          <w:ilvl w:val="0"/>
+          <w:numId w:val="2"/>
+        </w:numPr>
+        <w:shd w:val="clear" w:color="auto" w:fill="F5F5F5"/>
+        <w:spacing w:before="100" w:beforeAutospacing="1" w:after="100" w:afterAutospacing="1" w:line="276" w:lineRule="auto"/>
+        <w:rPr>
+          <w:color w:val="333333"/>
+          <w:shd w:val="clear" w:color="auto" w:fill="F5F5F5"/>
+        </w:rPr>
+      </w:pPr>
+      <w:r>
+        <w:rPr>
+          <w:color w:val="333333"/>
+          <w:shd w:val="clear" w:color="auto" w:fill="F5F5F5"/>
+        </w:rPr>
+        <w:t>Lastly, we wrote the generalized regression formula using the matrix format. We then summed up the errors between predicted and actual response variables and </w:t>
+      </w:r>
+      <w:proofErr w:type="spellStart"/>
+      <w:r>
+        <w:rPr>
+          <w:color w:val="333333"/>
+          <w:shd w:val="clear" w:color="auto" w:fill="F5F5F5"/>
+        </w:rPr>
+        <w:t>minimised</w:t>
+      </w:r>
+      <w:proofErr w:type="spellEnd"/>
+      <w:r>
+        <w:rPr>
+          <w:color w:val="333333"/>
+          <w:shd w:val="clear" w:color="auto" w:fill="F5F5F5"/>
+        </w:rPr>
+        <w:t xml:space="preserve"> the residual sum of error to arrive at the best-fit regression curve.</w:t>
+      </w:r>
+    </w:p>
+    <w:p>
+      <w:pPr>
+        <w:shd w:val="clear" w:color="auto" w:fill="F5F5F5"/>
+        <w:spacing w:before="100" w:beforeAutospacing="1" w:after="100" w:afterAutospacing="1" w:line="276" w:lineRule="auto"/>
+        <w:rPr>
+          <w:color w:val="333333"/>
+          <w:shd w:val="clear" w:color="auto" w:fill="F5F5F5"/>
+        </w:rPr>
+      </w:pPr>
+      <w:r>
+        <w:rPr>
+          <w:color w:val="333333"/>
+          <w:shd w:val="clear" w:color="auto" w:fill="F5F5F5"/>
+        </w:rPr>
+        <w:t>Another thing to note is that the term 'linear' in regression depicts the linear expression in the coefficients of the linear combination. It does not mean linear expression in raw attributes or features.</w:t>
+      </w:r>
+    </w:p>
+    <w:p>
+      <w:pPr>
+        <w:spacing w:line="240" w:lineRule="auto"/>
+      </w:pPr>
+      <w:r>
+        <w:t>Regularized regression:</w:t>
+      </w:r>
+    </w:p>
+    <w:p>
+      <w:pPr>
+        <w:spacing w:line="240" w:lineRule="auto"/>
+      </w:pPr>
+      <w:r>
+        <w:t xml:space="preserve">There are two kinds of regularization of a generic model, namely </w:t>
+      </w:r>
+    </w:p>
+    <w:p>
+      <w:pPr>
+        <w:pStyle w:val="ListParagraph"/>
+        <w:numPr>
+          <w:ilvl w:val="0"/>
+          <w:numId w:val="3"/>
+        </w:numPr>
+        <w:spacing w:line="240" w:lineRule="auto"/>
+      </w:pPr>
+      <w:r>
+        <w:t xml:space="preserve">Ridge Regression </w:t>
+      </w:r>
+    </w:p>
+    <w:p>
+      <w:pPr>
+        <w:pStyle w:val="ListParagraph"/>
+        <w:numPr>
+          <w:ilvl w:val="0"/>
+          <w:numId w:val="3"/>
+        </w:numPr>
+        <w:spacing w:line="240" w:lineRule="auto"/>
+      </w:pPr>
+      <w:r>
+        <w:t>Lasso Regression</w:t>
+      </w:r>
+    </w:p>
+    <w:p>
+      <w:pPr>
+        <w:spacing w:line="240" w:lineRule="auto"/>
+        <w:rPr>
+          <w:color w:val="333333"/>
+          <w:shd w:val="clear" w:color="auto" w:fill="F5F5F5"/>
+        </w:rPr>
+      </w:pPr>
+      <w:proofErr w:type="spellStart"/>
+      <w:r>
+        <w:rPr>
+          <w:rStyle w:val="Strong"/>
+          <w:color w:val="333333"/>
+          <w:shd w:val="clear" w:color="auto" w:fill="F5F5F5"/>
+        </w:rPr>
+        <w:t>Regularisation</w:t>
+      </w:r>
+      <w:proofErr w:type="spellEnd"/>
+      <w:r>
+        <w:rPr>
+          <w:color w:val="333333"/>
+          <w:shd w:val="clear" w:color="auto" w:fill="F5F5F5"/>
+        </w:rPr>
+        <w:t> is a process used to create an optimally complex model, i.e., a model that is as simple as possible while performing well on the training data. Through </w:t>
+      </w:r>
+      <w:proofErr w:type="spellStart"/>
+      <w:r>
+        <w:rPr>
+          <w:color w:val="333333"/>
+          <w:shd w:val="clear" w:color="auto" w:fill="F5F5F5"/>
+        </w:rPr>
+        <w:t>regularisation</w:t>
+      </w:r>
+      <w:proofErr w:type="spellEnd"/>
+      <w:r>
+        <w:rPr>
+          <w:color w:val="333333"/>
+          <w:shd w:val="clear" w:color="auto" w:fill="F5F5F5"/>
+        </w:rPr>
+        <w:t>, one tries to strike the delicate balance between keeping the model simple and yet not making it too naive for any use.</w:t>
+      </w:r>
+    </w:p>
+    <w:p>
+      <w:pPr>
+        <w:spacing w:line="240" w:lineRule="auto"/>
+        <w:rPr>
+          <w:color w:val="333333"/>
+          <w:shd w:val="clear" w:color="auto" w:fill="F5F5F5"/>
+        </w:rPr>
+      </w:pPr>
+      <w:r>
+        <w:rPr>
+          <w:color w:val="333333"/>
+          <w:shd w:val="clear" w:color="auto" w:fill="F5F5F5"/>
+        </w:rPr>
+        <w:t> </w:t>
+      </w:r>
+      <w:r>
+        <w:rPr>
+          <w:color w:val="333333"/>
+          <w:shd w:val="clear" w:color="auto" w:fill="F5F5F5"/>
+        </w:rPr>
+        <w:t>L</w:t>
+      </w:r>
+      <w:r>
+        <w:rPr>
+          <w:color w:val="333333"/>
+          <w:shd w:val="clear" w:color="auto" w:fill="F5F5F5"/>
+        </w:rPr>
+        <w:t xml:space="preserve">inear regression does not account for model complexity; it only tries to </w:t>
+      </w:r>
+      <w:proofErr w:type="spellStart"/>
+      <w:r>
+        <w:rPr>
+          <w:color w:val="333333"/>
+          <w:shd w:val="clear" w:color="auto" w:fill="F5F5F5"/>
+        </w:rPr>
+        <w:t>minimise</w:t>
+      </w:r>
+      <w:proofErr w:type="spellEnd"/>
+      <w:r>
+        <w:rPr>
+          <w:color w:val="333333"/>
+          <w:shd w:val="clear" w:color="auto" w:fill="F5F5F5"/>
+        </w:rPr>
+        <w:t xml:space="preserve"> the error (e.g., MSE). However, it may result in arbitrarily complex coefficients. On the other hand, in </w:t>
+      </w:r>
+      <w:proofErr w:type="spellStart"/>
+      <w:r>
+        <w:rPr>
+          <w:color w:val="333333"/>
+          <w:shd w:val="clear" w:color="auto" w:fill="F5F5F5"/>
+        </w:rPr>
+        <w:t>regularised</w:t>
+      </w:r>
+      <w:proofErr w:type="spellEnd"/>
+      <w:r>
+        <w:rPr>
+          <w:color w:val="333333"/>
+          <w:shd w:val="clear" w:color="auto" w:fill="F5F5F5"/>
+        </w:rPr>
+        <w:t xml:space="preserve"> regression, the objective function has two parts: the </w:t>
+      </w:r>
+      <w:r>
+        <w:rPr>
+          <w:rStyle w:val="Strong"/>
+          <w:color w:val="333333"/>
+          <w:shd w:val="clear" w:color="auto" w:fill="F5F5F5"/>
+        </w:rPr>
+        <w:t>error term</w:t>
+      </w:r>
+      <w:r>
+        <w:rPr>
+          <w:color w:val="333333"/>
+          <w:shd w:val="clear" w:color="auto" w:fill="F5F5F5"/>
+        </w:rPr>
+        <w:t> and the </w:t>
+      </w:r>
+      <w:proofErr w:type="spellStart"/>
+      <w:r>
+        <w:rPr>
+          <w:rStyle w:val="Strong"/>
+          <w:color w:val="333333"/>
+          <w:shd w:val="clear" w:color="auto" w:fill="F5F5F5"/>
+        </w:rPr>
+        <w:t>regularisation</w:t>
+      </w:r>
+      <w:proofErr w:type="spellEnd"/>
+      <w:r>
+        <w:rPr>
+          <w:rStyle w:val="Strong"/>
+          <w:color w:val="333333"/>
+          <w:shd w:val="clear" w:color="auto" w:fill="F5F5F5"/>
+        </w:rPr>
+        <w:t xml:space="preserve"> term</w:t>
+      </w:r>
+      <w:r>
+        <w:rPr>
+          <w:color w:val="333333"/>
+          <w:shd w:val="clear" w:color="auto" w:fill="F5F5F5"/>
+        </w:rPr>
+        <w:t>.</w:t>
+      </w:r>
+    </w:p>
+    <w:p>
+      <w:pPr>
+        <w:pStyle w:val="ListParagraph"/>
+        <w:numPr>
+          <w:ilvl w:val="0"/>
+          <w:numId w:val="4"/>
+        </w:numPr>
+        <w:spacing w:line="240" w:lineRule="auto"/>
+      </w:pPr>
+      <w:r>
+        <w:t xml:space="preserve">Adding </w:t>
+      </w:r>
+      <w:r>
+        <w:rPr>
+          <w:b/>
+        </w:rPr>
+        <w:t>sum of squares</w:t>
+      </w:r>
+      <w:r>
+        <w:t xml:space="preserve"> of coefficients: Ridge Regression</w:t>
+      </w:r>
+    </w:p>
+    <w:p>
+      <w:pPr>
+        <w:pStyle w:val="ListParagraph"/>
+        <w:numPr>
+          <w:ilvl w:val="0"/>
+          <w:numId w:val="4"/>
+        </w:numPr>
+        <w:spacing w:line="240" w:lineRule="auto"/>
+      </w:pPr>
+      <w:r>
+        <w:t>Adding Absolute of coefficients: Lasso Regression</w:t>
+      </w:r>
       <w:bookmarkStart w:id="0" w:name="_GoBack"/>
       <w:bookmarkEnd w:id="0"/>
-    </w:p>
-    <w:p>
-      <w:pPr>
-        <w:spacing w:line="240" w:lineRule="auto"/>
-      </w:pPr>
     </w:p>
     <w:sectPr>
       <w:pgSz w:w="12240" w:h="15840"/>
@@ -1302,8 +1662,368 @@
       </w:pPr>
     </w:lvl>
   </w:abstractNum>
+  <w:abstractNum w:abstractNumId="1" w15:restartNumberingAfterBreak="0">
+    <w:nsid w:val="374A3EF0"/>
+    <w:multiLevelType w:val="hybridMultilevel"/>
+    <w:tmpl w:val="1318E060"/>
+    <w:lvl w:ilvl="0" w:tplc="A138874C">
+      <w:start w:val="2"/>
+      <w:numFmt w:val="bullet"/>
+      <w:lvlText w:val="-"/>
+      <w:lvlJc w:val="left"/>
+      <w:pPr>
+        <w:ind w:left="720" w:hanging="360"/>
+      </w:pPr>
+      <w:rPr>
+        <w:rFonts w:ascii="Calibri" w:eastAsiaTheme="minorHAnsi" w:hAnsi="Calibri" w:cs="Calibri" w:hint="default"/>
+      </w:rPr>
+    </w:lvl>
+    <w:lvl w:ilvl="1" w:tplc="04090003" w:tentative="1">
+      <w:start w:val="1"/>
+      <w:numFmt w:val="bullet"/>
+      <w:lvlText w:val="o"/>
+      <w:lvlJc w:val="left"/>
+      <w:pPr>
+        <w:ind w:left="1440" w:hanging="360"/>
+      </w:pPr>
+      <w:rPr>
+        <w:rFonts w:ascii="Courier New" w:hAnsi="Courier New" w:cs="Courier New" w:hint="default"/>
+      </w:rPr>
+    </w:lvl>
+    <w:lvl w:ilvl="2" w:tplc="04090005" w:tentative="1">
+      <w:start w:val="1"/>
+      <w:numFmt w:val="bullet"/>
+      <w:lvlText w:val=""/>
+      <w:lvlJc w:val="left"/>
+      <w:pPr>
+        <w:ind w:left="2160" w:hanging="360"/>
+      </w:pPr>
+      <w:rPr>
+        <w:rFonts w:ascii="Wingdings" w:hAnsi="Wingdings" w:hint="default"/>
+      </w:rPr>
+    </w:lvl>
+    <w:lvl w:ilvl="3" w:tplc="04090001" w:tentative="1">
+      <w:start w:val="1"/>
+      <w:numFmt w:val="bullet"/>
+      <w:lvlText w:val=""/>
+      <w:lvlJc w:val="left"/>
+      <w:pPr>
+        <w:ind w:left="2880" w:hanging="360"/>
+      </w:pPr>
+      <w:rPr>
+        <w:rFonts w:ascii="Symbol" w:hAnsi="Symbol" w:hint="default"/>
+      </w:rPr>
+    </w:lvl>
+    <w:lvl w:ilvl="4" w:tplc="04090003" w:tentative="1">
+      <w:start w:val="1"/>
+      <w:numFmt w:val="bullet"/>
+      <w:lvlText w:val="o"/>
+      <w:lvlJc w:val="left"/>
+      <w:pPr>
+        <w:ind w:left="3600" w:hanging="360"/>
+      </w:pPr>
+      <w:rPr>
+        <w:rFonts w:ascii="Courier New" w:hAnsi="Courier New" w:cs="Courier New" w:hint="default"/>
+      </w:rPr>
+    </w:lvl>
+    <w:lvl w:ilvl="5" w:tplc="04090005" w:tentative="1">
+      <w:start w:val="1"/>
+      <w:numFmt w:val="bullet"/>
+      <w:lvlText w:val=""/>
+      <w:lvlJc w:val="left"/>
+      <w:pPr>
+        <w:ind w:left="4320" w:hanging="360"/>
+      </w:pPr>
+      <w:rPr>
+        <w:rFonts w:ascii="Wingdings" w:hAnsi="Wingdings" w:hint="default"/>
+      </w:rPr>
+    </w:lvl>
+    <w:lvl w:ilvl="6" w:tplc="04090001" w:tentative="1">
+      <w:start w:val="1"/>
+      <w:numFmt w:val="bullet"/>
+      <w:lvlText w:val=""/>
+      <w:lvlJc w:val="left"/>
+      <w:pPr>
+        <w:ind w:left="5040" w:hanging="360"/>
+      </w:pPr>
+      <w:rPr>
+        <w:rFonts w:ascii="Symbol" w:hAnsi="Symbol" w:hint="default"/>
+      </w:rPr>
+    </w:lvl>
+    <w:lvl w:ilvl="7" w:tplc="04090003" w:tentative="1">
+      <w:start w:val="1"/>
+      <w:numFmt w:val="bullet"/>
+      <w:lvlText w:val="o"/>
+      <w:lvlJc w:val="left"/>
+      <w:pPr>
+        <w:ind w:left="5760" w:hanging="360"/>
+      </w:pPr>
+      <w:rPr>
+        <w:rFonts w:ascii="Courier New" w:hAnsi="Courier New" w:cs="Courier New" w:hint="default"/>
+      </w:rPr>
+    </w:lvl>
+    <w:lvl w:ilvl="8" w:tplc="04090005" w:tentative="1">
+      <w:start w:val="1"/>
+      <w:numFmt w:val="bullet"/>
+      <w:lvlText w:val=""/>
+      <w:lvlJc w:val="left"/>
+      <w:pPr>
+        <w:ind w:left="6480" w:hanging="360"/>
+      </w:pPr>
+      <w:rPr>
+        <w:rFonts w:ascii="Wingdings" w:hAnsi="Wingdings" w:hint="default"/>
+      </w:rPr>
+    </w:lvl>
+  </w:abstractNum>
+  <w:abstractNum w:abstractNumId="2" w15:restartNumberingAfterBreak="0">
+    <w:nsid w:val="4C521CA6"/>
+    <w:multiLevelType w:val="hybridMultilevel"/>
+    <w:tmpl w:val="D6DAE7DA"/>
+    <w:lvl w:ilvl="0" w:tplc="0409000F">
+      <w:start w:val="1"/>
+      <w:numFmt w:val="decimal"/>
+      <w:lvlText w:val="%1."/>
+      <w:lvlJc w:val="left"/>
+      <w:pPr>
+        <w:ind w:left="720" w:hanging="360"/>
+      </w:pPr>
+      <w:rPr>
+        <w:rFonts w:hint="default"/>
+      </w:rPr>
+    </w:lvl>
+    <w:lvl w:ilvl="1" w:tplc="04090019" w:tentative="1">
+      <w:start w:val="1"/>
+      <w:numFmt w:val="lowerLetter"/>
+      <w:lvlText w:val="%2."/>
+      <w:lvlJc w:val="left"/>
+      <w:pPr>
+        <w:ind w:left="1440" w:hanging="360"/>
+      </w:pPr>
+    </w:lvl>
+    <w:lvl w:ilvl="2" w:tplc="0409001B" w:tentative="1">
+      <w:start w:val="1"/>
+      <w:numFmt w:val="lowerRoman"/>
+      <w:lvlText w:val="%3."/>
+      <w:lvlJc w:val="right"/>
+      <w:pPr>
+        <w:ind w:left="2160" w:hanging="180"/>
+      </w:pPr>
+    </w:lvl>
+    <w:lvl w:ilvl="3" w:tplc="0409000F" w:tentative="1">
+      <w:start w:val="1"/>
+      <w:numFmt w:val="decimal"/>
+      <w:lvlText w:val="%4."/>
+      <w:lvlJc w:val="left"/>
+      <w:pPr>
+        <w:ind w:left="2880" w:hanging="360"/>
+      </w:pPr>
+    </w:lvl>
+    <w:lvl w:ilvl="4" w:tplc="04090019" w:tentative="1">
+      <w:start w:val="1"/>
+      <w:numFmt w:val="lowerLetter"/>
+      <w:lvlText w:val="%5."/>
+      <w:lvlJc w:val="left"/>
+      <w:pPr>
+        <w:ind w:left="3600" w:hanging="360"/>
+      </w:pPr>
+    </w:lvl>
+    <w:lvl w:ilvl="5" w:tplc="0409001B" w:tentative="1">
+      <w:start w:val="1"/>
+      <w:numFmt w:val="lowerRoman"/>
+      <w:lvlText w:val="%6."/>
+      <w:lvlJc w:val="right"/>
+      <w:pPr>
+        <w:ind w:left="4320" w:hanging="180"/>
+      </w:pPr>
+    </w:lvl>
+    <w:lvl w:ilvl="6" w:tplc="0409000F" w:tentative="1">
+      <w:start w:val="1"/>
+      <w:numFmt w:val="decimal"/>
+      <w:lvlText w:val="%7."/>
+      <w:lvlJc w:val="left"/>
+      <w:pPr>
+        <w:ind w:left="5040" w:hanging="360"/>
+      </w:pPr>
+    </w:lvl>
+    <w:lvl w:ilvl="7" w:tplc="04090019" w:tentative="1">
+      <w:start w:val="1"/>
+      <w:numFmt w:val="lowerLetter"/>
+      <w:lvlText w:val="%8."/>
+      <w:lvlJc w:val="left"/>
+      <w:pPr>
+        <w:ind w:left="5760" w:hanging="360"/>
+      </w:pPr>
+    </w:lvl>
+    <w:lvl w:ilvl="8" w:tplc="0409001B" w:tentative="1">
+      <w:start w:val="1"/>
+      <w:numFmt w:val="lowerRoman"/>
+      <w:lvlText w:val="%9."/>
+      <w:lvlJc w:val="right"/>
+      <w:pPr>
+        <w:ind w:left="6480" w:hanging="180"/>
+      </w:pPr>
+    </w:lvl>
+  </w:abstractNum>
+  <w:abstractNum w:abstractNumId="3" w15:restartNumberingAfterBreak="0">
+    <w:nsid w:val="6BAC7850"/>
+    <w:multiLevelType w:val="multilevel"/>
+    <w:tmpl w:val="B51C99C6"/>
+    <w:lvl w:ilvl="0">
+      <w:start w:val="1"/>
+      <w:numFmt w:val="bullet"/>
+      <w:lvlText w:val=""/>
+      <w:lvlJc w:val="left"/>
+      <w:pPr>
+        <w:tabs>
+          <w:tab w:val="num" w:pos="720"/>
+        </w:tabs>
+        <w:ind w:left="720" w:hanging="360"/>
+      </w:pPr>
+      <w:rPr>
+        <w:rFonts w:ascii="Symbol" w:hAnsi="Symbol" w:hint="default"/>
+        <w:sz w:val="20"/>
+      </w:rPr>
+    </w:lvl>
+    <w:lvl w:ilvl="1" w:tentative="1">
+      <w:start w:val="1"/>
+      <w:numFmt w:val="bullet"/>
+      <w:lvlText w:val="o"/>
+      <w:lvlJc w:val="left"/>
+      <w:pPr>
+        <w:tabs>
+          <w:tab w:val="num" w:pos="1440"/>
+        </w:tabs>
+        <w:ind w:left="1440" w:hanging="360"/>
+      </w:pPr>
+      <w:rPr>
+        <w:rFonts w:ascii="Courier New" w:hAnsi="Courier New" w:hint="default"/>
+        <w:sz w:val="20"/>
+      </w:rPr>
+    </w:lvl>
+    <w:lvl w:ilvl="2" w:tentative="1">
+      <w:start w:val="1"/>
+      <w:numFmt w:val="bullet"/>
+      <w:lvlText w:val=""/>
+      <w:lvlJc w:val="left"/>
+      <w:pPr>
+        <w:tabs>
+          <w:tab w:val="num" w:pos="2160"/>
+        </w:tabs>
+        <w:ind w:left="2160" w:hanging="360"/>
+      </w:pPr>
+      <w:rPr>
+        <w:rFonts w:ascii="Wingdings" w:hAnsi="Wingdings" w:hint="default"/>
+        <w:sz w:val="20"/>
+      </w:rPr>
+    </w:lvl>
+    <w:lvl w:ilvl="3" w:tentative="1">
+      <w:start w:val="1"/>
+      <w:numFmt w:val="bullet"/>
+      <w:lvlText w:val=""/>
+      <w:lvlJc w:val="left"/>
+      <w:pPr>
+        <w:tabs>
+          <w:tab w:val="num" w:pos="2880"/>
+        </w:tabs>
+        <w:ind w:left="2880" w:hanging="360"/>
+      </w:pPr>
+      <w:rPr>
+        <w:rFonts w:ascii="Wingdings" w:hAnsi="Wingdings" w:hint="default"/>
+        <w:sz w:val="20"/>
+      </w:rPr>
+    </w:lvl>
+    <w:lvl w:ilvl="4" w:tentative="1">
+      <w:start w:val="1"/>
+      <w:numFmt w:val="bullet"/>
+      <w:lvlText w:val=""/>
+      <w:lvlJc w:val="left"/>
+      <w:pPr>
+        <w:tabs>
+          <w:tab w:val="num" w:pos="3600"/>
+        </w:tabs>
+        <w:ind w:left="3600" w:hanging="360"/>
+      </w:pPr>
+      <w:rPr>
+        <w:rFonts w:ascii="Wingdings" w:hAnsi="Wingdings" w:hint="default"/>
+        <w:sz w:val="20"/>
+      </w:rPr>
+    </w:lvl>
+    <w:lvl w:ilvl="5" w:tentative="1">
+      <w:start w:val="1"/>
+      <w:numFmt w:val="bullet"/>
+      <w:lvlText w:val=""/>
+      <w:lvlJc w:val="left"/>
+      <w:pPr>
+        <w:tabs>
+          <w:tab w:val="num" w:pos="4320"/>
+        </w:tabs>
+        <w:ind w:left="4320" w:hanging="360"/>
+      </w:pPr>
+      <w:rPr>
+        <w:rFonts w:ascii="Wingdings" w:hAnsi="Wingdings" w:hint="default"/>
+        <w:sz w:val="20"/>
+      </w:rPr>
+    </w:lvl>
+    <w:lvl w:ilvl="6" w:tentative="1">
+      <w:start w:val="1"/>
+      <w:numFmt w:val="bullet"/>
+      <w:lvlText w:val=""/>
+      <w:lvlJc w:val="left"/>
+      <w:pPr>
+        <w:tabs>
+          <w:tab w:val="num" w:pos="5040"/>
+        </w:tabs>
+        <w:ind w:left="5040" w:hanging="360"/>
+      </w:pPr>
+      <w:rPr>
+        <w:rFonts w:ascii="Wingdings" w:hAnsi="Wingdings" w:hint="default"/>
+        <w:sz w:val="20"/>
+      </w:rPr>
+    </w:lvl>
+    <w:lvl w:ilvl="7" w:tentative="1">
+      <w:start w:val="1"/>
+      <w:numFmt w:val="bullet"/>
+      <w:lvlText w:val=""/>
+      <w:lvlJc w:val="left"/>
+      <w:pPr>
+        <w:tabs>
+          <w:tab w:val="num" w:pos="5760"/>
+        </w:tabs>
+        <w:ind w:left="5760" w:hanging="360"/>
+      </w:pPr>
+      <w:rPr>
+        <w:rFonts w:ascii="Wingdings" w:hAnsi="Wingdings" w:hint="default"/>
+        <w:sz w:val="20"/>
+      </w:rPr>
+    </w:lvl>
+    <w:lvl w:ilvl="8" w:tentative="1">
+      <w:start w:val="1"/>
+      <w:numFmt w:val="bullet"/>
+      <w:lvlText w:val=""/>
+      <w:lvlJc w:val="left"/>
+      <w:pPr>
+        <w:tabs>
+          <w:tab w:val="num" w:pos="6480"/>
+        </w:tabs>
+        <w:ind w:left="6480" w:hanging="360"/>
+      </w:pPr>
+      <w:rPr>
+        <w:rFonts w:ascii="Wingdings" w:hAnsi="Wingdings" w:hint="default"/>
+        <w:sz w:val="20"/>
+      </w:rPr>
+    </w:lvl>
+  </w:abstractNum>
   <w:num w:numId="1">
     <w:abstractNumId w:val="0"/>
+  </w:num>
+  <w:num w:numId="2">
+    <w:abstractNumId w:val="3"/>
+  </w:num>
+  <w:num w:numId="3">
+    <w:abstractNumId w:val="1"/>
+  </w:num>
+  <w:num w:numId="4">
+    <w:abstractNumId w:val="2"/>
   </w:num>
 </w:numbering>
 </file>
@@ -1765,6 +2485,17 @@
       <w:bCs/>
     </w:rPr>
   </w:style>
+  <w:style w:type="paragraph" w:styleId="ListParagraph">
+    <w:name w:val="List Paragraph"/>
+    <w:basedOn w:val="Normal"/>
+    <w:uiPriority w:val="34"/>
+    <w:qFormat/>
+    <w:rsid w:val="00B17489"/>
+    <w:pPr>
+      <w:ind w:left="720"/>
+      <w:contextualSpacing/>
+    </w:pPr>
+  </w:style>
 </w:styles>
 </file>
 

</xml_diff>

<commit_message>
Ridge and Lasso Regression continued
</commit_message>
<xml_diff>
--- a/Advanced-Regression/Notes-Advanced-Regression.docx
+++ b/Advanced-Regression/Notes-Advanced-Regression.docx
@@ -1302,8 +1302,12 @@
         <w:shd w:val="clear" w:color="auto" w:fill="F5F5F5"/>
         <w:spacing w:before="100" w:beforeAutospacing="1" w:after="100" w:afterAutospacing="1" w:line="276" w:lineRule="auto"/>
         <w:rPr>
-          <w:color w:val="333333"/>
-          <w:shd w:val="clear" w:color="auto" w:fill="F5F5F5"/>
+          <w:rFonts w:ascii="Arial" w:hAnsi="Arial" w:cs="Arial"/>
+          <w:b/>
+          <w:bCs/>
+          <w:color w:val="5A5A5A"/>
+          <w:sz w:val="21"/>
+          <w:szCs w:val="21"/>
         </w:rPr>
       </w:pPr>
       <w:r>
@@ -1313,6 +1317,98 @@
         </w:rPr>
         <w:t>Another thing to note is that the term 'linear' in regression depicts the linear expression in the coefficients of the linear combination. It does not mean linear expression in raw attributes or features.</w:t>
       </w:r>
+    </w:p>
+    <w:p>
+      <w:pPr>
+        <w:pStyle w:val="NormalWeb"/>
+        <w:shd w:val="clear" w:color="auto" w:fill="FFFEE2"/>
+        <w:spacing w:before="0" w:beforeAutospacing="0" w:after="150" w:afterAutospacing="0"/>
+        <w:rPr>
+          <w:rFonts w:ascii="Arial" w:hAnsi="Arial" w:cs="Arial"/>
+          <w:color w:val="333333"/>
+        </w:rPr>
+      </w:pPr>
+      <w:r>
+        <w:rPr>
+          <w:rFonts w:ascii="Arial" w:hAnsi="Arial" w:cs="Arial"/>
+          <w:color w:val="333333"/>
+        </w:rPr>
+        <w:t>The ‘linear’ in linear regression does not stand for the relation between the target variable and the predictor variable. In fact, it stands for the coefficients of the predictor terms in the linear regression solution. It is entirely logical to have a linear regression solution as z= a*</w:t>
+      </w:r>
+      <w:proofErr w:type="spellStart"/>
+      <w:r>
+        <w:rPr>
+          <w:rFonts w:ascii="Arial" w:hAnsi="Arial" w:cs="Arial"/>
+          <w:color w:val="333333"/>
+        </w:rPr>
+        <w:t>sinx</w:t>
+      </w:r>
+      <w:proofErr w:type="spellEnd"/>
+      <w:r>
+        <w:rPr>
+          <w:rFonts w:ascii="Arial" w:hAnsi="Arial" w:cs="Arial"/>
+          <w:color w:val="333333"/>
+        </w:rPr>
+        <w:t xml:space="preserve"> + b*</w:t>
+      </w:r>
+      <w:proofErr w:type="spellStart"/>
+      <w:r>
+        <w:rPr>
+          <w:rFonts w:ascii="Arial" w:hAnsi="Arial" w:cs="Arial"/>
+          <w:color w:val="333333"/>
+        </w:rPr>
+        <w:t>cosy</w:t>
+      </w:r>
+      <w:proofErr w:type="spellEnd"/>
+      <w:r>
+        <w:rPr>
+          <w:rFonts w:ascii="Arial" w:hAnsi="Arial" w:cs="Arial"/>
+          <w:color w:val="333333"/>
+        </w:rPr>
+        <w:t>, however, it will not be a linear regression model if the relation can be defined as y=2a*y*x^*</w:t>
+      </w:r>
+      <w:proofErr w:type="spellStart"/>
+      <w:r>
+        <w:rPr>
+          <w:rFonts w:ascii="Arial" w:hAnsi="Arial" w:cs="Arial"/>
+          <w:color w:val="333333"/>
+        </w:rPr>
+        <w:t>sinx</w:t>
+      </w:r>
+      <w:proofErr w:type="spellEnd"/>
+      <w:r>
+        <w:rPr>
+          <w:rFonts w:ascii="Arial" w:hAnsi="Arial" w:cs="Arial"/>
+          <w:color w:val="333333"/>
+        </w:rPr>
+        <w:t xml:space="preserve"> + y^2*x^2*</w:t>
+      </w:r>
+      <w:proofErr w:type="spellStart"/>
+      <w:r>
+        <w:rPr>
+          <w:rFonts w:ascii="Arial" w:hAnsi="Arial" w:cs="Arial"/>
+          <w:color w:val="333333"/>
+        </w:rPr>
+        <w:t>sinxy</w:t>
+      </w:r>
+      <w:proofErr w:type="spellEnd"/>
+      <w:r>
+        <w:rPr>
+          <w:rFonts w:ascii="Arial" w:hAnsi="Arial" w:cs="Arial"/>
+          <w:color w:val="333333"/>
+        </w:rPr>
+        <w:t>.</w:t>
+      </w:r>
+    </w:p>
+    <w:p>
+      <w:pPr>
+        <w:shd w:val="clear" w:color="auto" w:fill="F5F5F5"/>
+        <w:spacing w:before="100" w:beforeAutospacing="1" w:after="100" w:afterAutospacing="1" w:line="276" w:lineRule="auto"/>
+        <w:rPr>
+          <w:color w:val="333333"/>
+          <w:shd w:val="clear" w:color="auto" w:fill="F5F5F5"/>
+        </w:rPr>
+      </w:pPr>
     </w:p>
     <w:p>
       <w:pPr>
@@ -1669,6 +1765,7 @@
         <w:rPr>
           <w:noProof/>
         </w:rPr>
+        <w:lastRenderedPageBreak/>
         <w:drawing>
           <wp:inline distT="0" distB="0" distL="0" distR="0" wp14:anchorId="25518EA4" wp14:editId="50011495">
             <wp:extent cx="2903974" cy="1468524"/>
@@ -1715,7 +1812,6 @@
         <w:rPr>
           <w:noProof/>
         </w:rPr>
-        <w:lastRenderedPageBreak/>
         <w:drawing>
           <wp:inline distT="0" distB="0" distL="0" distR="0" wp14:anchorId="4E970609" wp14:editId="0AA9DAAC">
             <wp:extent cx="4572000" cy="2045547"/>
@@ -1763,6 +1859,23 @@
     </w:p>
     <w:p>
       <w:pPr>
+        <w:spacing w:line="240" w:lineRule="auto"/>
+      </w:pPr>
+      <w:r>
+        <w:rPr>
+          <w:rFonts w:ascii="Arial" w:hAnsi="Arial" w:cs="Arial"/>
+          <w:i/>
+          <w:iCs/>
+          <w:color w:val="878787"/>
+          <w:sz w:val="21"/>
+          <w:szCs w:val="21"/>
+          <w:shd w:val="clear" w:color="auto" w:fill="FFFEE2"/>
+        </w:rPr>
+        <w:t>Though lasso regression can be used for feature selection while ridge regression cannot be, it comes at a huge computational cost. Since it does not convert into a nice invertible function, it is to be solved using an iterative process which has significantly more computational requirements compared to ridge regression which demands a simple tweak to the simple linear regression solution and can be converted to an invertible matrix and can thus be solved using matrix operations and thus has significantly lower computational costs associated with it.</w:t>
+      </w:r>
+    </w:p>
+    <w:p>
+      <w:pPr>
         <w:pStyle w:val="NormalWeb"/>
         <w:shd w:val="clear" w:color="auto" w:fill="F5F5F5"/>
         <w:spacing w:line="480" w:lineRule="atLeast"/>
@@ -1954,6 +2067,7 @@
         <w:rPr>
           <w:noProof/>
         </w:rPr>
+        <w:lastRenderedPageBreak/>
         <w:drawing>
           <wp:inline distT="0" distB="0" distL="0" distR="0" wp14:anchorId="1DBD9C17" wp14:editId="2DCBBFB5">
             <wp:extent cx="4330840" cy="2914020"/>
@@ -2024,7 +2138,6 @@
           <w:color w:val="333333"/>
           <w:shd w:val="clear" w:color="auto" w:fill="F5F5F5"/>
         </w:rPr>
-        <w:lastRenderedPageBreak/>
         <w:t>A </w:t>
       </w:r>
       <w:r>
@@ -2344,14 +2457,2957 @@
     <w:p>
       <w:pPr>
         <w:spacing w:line="240" w:lineRule="auto"/>
-      </w:pPr>
+        <w:rPr>
+          <w:color w:val="333333"/>
+          <w:shd w:val="clear" w:color="auto" w:fill="F5F5F5"/>
+        </w:rPr>
+      </w:pPr>
+      <w:r>
+        <w:rPr>
+          <w:color w:val="333333"/>
+          <w:shd w:val="clear" w:color="auto" w:fill="F5F5F5"/>
+        </w:rPr>
+        <w:t> </w:t>
+      </w:r>
+      <w:r>
+        <w:rPr>
+          <w:rStyle w:val="mjx-char"/>
+          <w:rFonts w:ascii="MJXc-TeX-math-Iw" w:hAnsi="MJXc-TeX-math-Iw"/>
+          <w:color w:val="333333"/>
+          <w:sz w:val="30"/>
+          <w:szCs w:val="30"/>
+          <w:bdr w:val="none" w:sz="0" w:space="0" w:color="auto" w:frame="1"/>
+          <w:shd w:val="clear" w:color="auto" w:fill="F5F5F5"/>
+        </w:rPr>
+        <w:t>TSS</w:t>
+      </w:r>
+      <w:r>
+        <w:rPr>
+          <w:rStyle w:val="mjx-char"/>
+          <w:rFonts w:ascii="MJXc-TeX-main-Rw" w:hAnsi="MJXc-TeX-main-Rw"/>
+          <w:color w:val="333333"/>
+          <w:sz w:val="30"/>
+          <w:szCs w:val="30"/>
+          <w:bdr w:val="none" w:sz="0" w:space="0" w:color="auto" w:frame="1"/>
+          <w:shd w:val="clear" w:color="auto" w:fill="F5F5F5"/>
+        </w:rPr>
+        <w:t>=</w:t>
+      </w:r>
+      <w:r>
+        <w:rPr>
+          <w:rStyle w:val="mjx-char"/>
+          <w:rFonts w:ascii="MJXc-TeX-math-Iw" w:hAnsi="MJXc-TeX-math-Iw"/>
+          <w:color w:val="333333"/>
+          <w:sz w:val="30"/>
+          <w:szCs w:val="30"/>
+          <w:bdr w:val="none" w:sz="0" w:space="0" w:color="auto" w:frame="1"/>
+          <w:shd w:val="clear" w:color="auto" w:fill="F5F5F5"/>
+        </w:rPr>
+        <w:t>ESS</w:t>
+      </w:r>
+      <w:r>
+        <w:rPr>
+          <w:rStyle w:val="mjx-char"/>
+          <w:rFonts w:ascii="MJXc-TeX-main-Rw" w:hAnsi="MJXc-TeX-main-Rw"/>
+          <w:color w:val="333333"/>
+          <w:sz w:val="30"/>
+          <w:szCs w:val="30"/>
+          <w:bdr w:val="none" w:sz="0" w:space="0" w:color="auto" w:frame="1"/>
+          <w:shd w:val="clear" w:color="auto" w:fill="F5F5F5"/>
+        </w:rPr>
+        <w:t>+</w:t>
+      </w:r>
+      <w:r>
+        <w:rPr>
+          <w:rStyle w:val="mjx-char"/>
+          <w:rFonts w:ascii="MJXc-TeX-math-Iw" w:hAnsi="MJXc-TeX-math-Iw"/>
+          <w:color w:val="333333"/>
+          <w:sz w:val="30"/>
+          <w:szCs w:val="30"/>
+          <w:bdr w:val="none" w:sz="0" w:space="0" w:color="auto" w:frame="1"/>
+          <w:shd w:val="clear" w:color="auto" w:fill="F5F5F5"/>
+        </w:rPr>
+        <w:t>RSS</w:t>
+      </w:r>
+      <w:r>
+        <w:rPr>
+          <w:color w:val="333333"/>
+          <w:shd w:val="clear" w:color="auto" w:fill="F5F5F5"/>
+        </w:rPr>
+        <w:t>.</w:t>
+      </w:r>
+    </w:p>
+    <w:p>
+      <w:pPr>
+        <w:spacing w:line="240" w:lineRule="auto"/>
+        <w:jc w:val="center"/>
+      </w:pPr>
+      <w:r>
+        <w:rPr>
+          <w:noProof/>
+        </w:rPr>
+        <w:drawing>
+          <wp:inline distT="0" distB="0" distL="0" distR="0" wp14:anchorId="7C65D80F" wp14:editId="7D328F96">
+            <wp:extent cx="4975860" cy="3466977"/>
+            <wp:effectExtent l="0" t="0" r="0" b="635"/>
+            <wp:docPr id="9" name="Picture 9"/>
+            <wp:cNvGraphicFramePr>
+              <a:graphicFrameLocks xmlns:a="http://schemas.openxmlformats.org/drawingml/2006/main" noChangeAspect="1"/>
+            </wp:cNvGraphicFramePr>
+            <a:graphic xmlns:a="http://schemas.openxmlformats.org/drawingml/2006/main">
+              <a:graphicData uri="http://schemas.openxmlformats.org/drawingml/2006/picture">
+                <pic:pic xmlns:pic="http://schemas.openxmlformats.org/drawingml/2006/picture">
+                  <pic:nvPicPr>
+                    <pic:cNvPr id="1" name=""/>
+                    <pic:cNvPicPr/>
+                  </pic:nvPicPr>
+                  <pic:blipFill>
+                    <a:blip r:embed="rId12"/>
+                    <a:stretch>
+                      <a:fillRect/>
+                    </a:stretch>
+                  </pic:blipFill>
+                  <pic:spPr>
+                    <a:xfrm>
+                      <a:off x="0" y="0"/>
+                      <a:ext cx="4979510" cy="3469520"/>
+                    </a:xfrm>
+                    <a:prstGeom prst="rect">
+                      <a:avLst/>
+                    </a:prstGeom>
+                  </pic:spPr>
+                </pic:pic>
+              </a:graphicData>
+            </a:graphic>
+          </wp:inline>
+        </w:drawing>
+      </w:r>
+    </w:p>
+    <w:p>
+      <w:pPr>
+        <w:spacing w:line="240" w:lineRule="auto"/>
+      </w:pPr>
+      <w:r>
+        <w:t>Akaike Information Criterion (AIC)</w:t>
+      </w:r>
+    </w:p>
+    <w:p>
+      <w:pPr>
+        <w:spacing w:line="240" w:lineRule="auto"/>
+      </w:pPr>
+      <w:r>
+        <w:rPr>
+          <w:noProof/>
+        </w:rPr>
+        <w:lastRenderedPageBreak/>
+        <w:drawing>
+          <wp:inline distT="0" distB="0" distL="0" distR="0" wp14:anchorId="61649785" wp14:editId="668C2FAB">
+            <wp:extent cx="4030980" cy="2229526"/>
+            <wp:effectExtent l="0" t="0" r="7620" b="0"/>
+            <wp:docPr id="11" name="Picture 11"/>
+            <wp:cNvGraphicFramePr>
+              <a:graphicFrameLocks xmlns:a="http://schemas.openxmlformats.org/drawingml/2006/main" noChangeAspect="1"/>
+            </wp:cNvGraphicFramePr>
+            <a:graphic xmlns:a="http://schemas.openxmlformats.org/drawingml/2006/main">
+              <a:graphicData uri="http://schemas.openxmlformats.org/drawingml/2006/picture">
+                <pic:pic xmlns:pic="http://schemas.openxmlformats.org/drawingml/2006/picture">
+                  <pic:nvPicPr>
+                    <pic:cNvPr id="1" name=""/>
+                    <pic:cNvPicPr/>
+                  </pic:nvPicPr>
+                  <pic:blipFill>
+                    <a:blip r:embed="rId13"/>
+                    <a:stretch>
+                      <a:fillRect/>
+                    </a:stretch>
+                  </pic:blipFill>
+                  <pic:spPr>
+                    <a:xfrm>
+                      <a:off x="0" y="0"/>
+                      <a:ext cx="4052535" cy="2241448"/>
+                    </a:xfrm>
+                    <a:prstGeom prst="rect">
+                      <a:avLst/>
+                    </a:prstGeom>
+                  </pic:spPr>
+                </pic:pic>
+              </a:graphicData>
+            </a:graphic>
+          </wp:inline>
+        </w:drawing>
+      </w:r>
+    </w:p>
+    <w:p>
+      <w:pPr>
+        <w:spacing w:line="240" w:lineRule="auto"/>
+      </w:pPr>
+      <w:r>
+        <w:t>Bayesian Information Criterion (BIC)</w:t>
+      </w:r>
+    </w:p>
+    <w:p>
+      <w:pPr>
+        <w:spacing w:line="240" w:lineRule="auto"/>
+      </w:pPr>
+    </w:p>
+    <w:p>
+      <w:pPr>
+        <w:spacing w:line="240" w:lineRule="auto"/>
+        <w:jc w:val="center"/>
+      </w:pPr>
+      <w:r>
+        <w:rPr>
+          <w:noProof/>
+        </w:rPr>
+        <w:drawing>
+          <wp:inline distT="0" distB="0" distL="0" distR="0" wp14:anchorId="58A04047" wp14:editId="7FB72B8C">
+            <wp:extent cx="3368040" cy="1657212"/>
+            <wp:effectExtent l="0" t="0" r="3810" b="635"/>
+            <wp:docPr id="12" name="Picture 12"/>
+            <wp:cNvGraphicFramePr>
+              <a:graphicFrameLocks xmlns:a="http://schemas.openxmlformats.org/drawingml/2006/main" noChangeAspect="1"/>
+            </wp:cNvGraphicFramePr>
+            <a:graphic xmlns:a="http://schemas.openxmlformats.org/drawingml/2006/main">
+              <a:graphicData uri="http://schemas.openxmlformats.org/drawingml/2006/picture">
+                <pic:pic xmlns:pic="http://schemas.openxmlformats.org/drawingml/2006/picture">
+                  <pic:nvPicPr>
+                    <pic:cNvPr id="1" name=""/>
+                    <pic:cNvPicPr/>
+                  </pic:nvPicPr>
+                  <pic:blipFill>
+                    <a:blip r:embed="rId14"/>
+                    <a:stretch>
+                      <a:fillRect/>
+                    </a:stretch>
+                  </pic:blipFill>
+                  <pic:spPr>
+                    <a:xfrm>
+                      <a:off x="0" y="0"/>
+                      <a:ext cx="3376772" cy="1661508"/>
+                    </a:xfrm>
+                    <a:prstGeom prst="rect">
+                      <a:avLst/>
+                    </a:prstGeom>
+                  </pic:spPr>
+                </pic:pic>
+              </a:graphicData>
+            </a:graphic>
+          </wp:inline>
+        </w:drawing>
+      </w:r>
+    </w:p>
+    <w:p>
+      <w:pPr>
+        <w:spacing w:line="240" w:lineRule="auto"/>
+      </w:pPr>
+    </w:p>
+    <w:p>
+      <w:pPr>
+        <w:pStyle w:val="NormalWeb"/>
+        <w:shd w:val="clear" w:color="auto" w:fill="F5F5F5"/>
+        <w:spacing w:line="480" w:lineRule="atLeast"/>
+        <w:rPr>
+          <w:color w:val="333333"/>
+        </w:rPr>
+      </w:pPr>
+      <w:r>
+        <w:rPr>
+          <w:color w:val="333333"/>
+        </w:rPr>
+        <w:t xml:space="preserve">To </w:t>
+      </w:r>
+      <w:proofErr w:type="spellStart"/>
+      <w:r>
+        <w:rPr>
+          <w:color w:val="333333"/>
+        </w:rPr>
+        <w:t>summarise</w:t>
+      </w:r>
+      <w:proofErr w:type="spellEnd"/>
+      <w:r>
+        <w:rPr>
+          <w:color w:val="333333"/>
+        </w:rPr>
+        <w:t>, AIC is defined as follows:</w:t>
+      </w:r>
+    </w:p>
+    <w:p>
+      <w:pPr>
+        <w:pStyle w:val="NormalWeb"/>
+        <w:shd w:val="clear" w:color="auto" w:fill="F5F5F5"/>
+        <w:spacing w:before="0" w:after="0" w:line="480" w:lineRule="atLeast"/>
+        <w:jc w:val="center"/>
+        <w:rPr>
+          <w:color w:val="333333"/>
+        </w:rPr>
+      </w:pPr>
+      <w:r>
+        <w:rPr>
+          <w:rStyle w:val="mjx-char"/>
+          <w:rFonts w:ascii="MJXc-TeX-math-Iw" w:hAnsi="MJXc-TeX-math-Iw"/>
+          <w:color w:val="333333"/>
+          <w:sz w:val="30"/>
+          <w:szCs w:val="30"/>
+          <w:bdr w:val="none" w:sz="0" w:space="0" w:color="auto" w:frame="1"/>
+        </w:rPr>
+        <w:t>AIC</w:t>
+      </w:r>
+      <w:r>
+        <w:rPr>
+          <w:rStyle w:val="mjx-char"/>
+          <w:rFonts w:ascii="MJXc-TeX-main-Rw" w:hAnsi="MJXc-TeX-main-Rw"/>
+          <w:color w:val="333333"/>
+          <w:sz w:val="30"/>
+          <w:szCs w:val="30"/>
+          <w:bdr w:val="none" w:sz="0" w:space="0" w:color="auto" w:frame="1"/>
+        </w:rPr>
+        <w:t>=−</w:t>
+      </w:r>
+      <w:proofErr w:type="spellStart"/>
+      <w:r>
+        <w:rPr>
+          <w:rStyle w:val="mjx-char"/>
+          <w:rFonts w:ascii="MJXc-TeX-math-Iw" w:hAnsi="MJXc-TeX-math-Iw"/>
+          <w:color w:val="333333"/>
+          <w:sz w:val="30"/>
+          <w:szCs w:val="30"/>
+          <w:bdr w:val="none" w:sz="0" w:space="0" w:color="auto" w:frame="1"/>
+        </w:rPr>
+        <w:t>lnP</w:t>
+      </w:r>
+      <w:proofErr w:type="spellEnd"/>
+      <w:r>
+        <w:rPr>
+          <w:rStyle w:val="mjx-char"/>
+          <w:rFonts w:ascii="MJXc-TeX-main-Rw" w:hAnsi="MJXc-TeX-main-Rw"/>
+          <w:color w:val="333333"/>
+          <w:sz w:val="30"/>
+          <w:szCs w:val="30"/>
+          <w:bdr w:val="none" w:sz="0" w:space="0" w:color="auto" w:frame="1"/>
+        </w:rPr>
+        <w:t>(</w:t>
+      </w:r>
+      <w:r>
+        <w:rPr>
+          <w:rStyle w:val="mjx-char"/>
+          <w:rFonts w:ascii="MJXc-TeX-math-Iw" w:hAnsi="MJXc-TeX-math-Iw"/>
+          <w:color w:val="333333"/>
+          <w:sz w:val="30"/>
+          <w:szCs w:val="30"/>
+          <w:bdr w:val="none" w:sz="0" w:space="0" w:color="auto" w:frame="1"/>
+        </w:rPr>
+        <w:t>D</w:t>
+      </w:r>
+      <w:r>
+        <w:rPr>
+          <w:rStyle w:val="mjx-char"/>
+          <w:rFonts w:ascii="MJXc-TeX-main-Rw" w:hAnsi="MJXc-TeX-main-Rw"/>
+          <w:color w:val="333333"/>
+          <w:sz w:val="30"/>
+          <w:szCs w:val="30"/>
+          <w:bdr w:val="none" w:sz="0" w:space="0" w:color="auto" w:frame="1"/>
+        </w:rPr>
+        <w:t>|</w:t>
+      </w:r>
+      <w:proofErr w:type="gramStart"/>
+      <w:r>
+        <w:rPr>
+          <w:rStyle w:val="mjx-char"/>
+          <w:rFonts w:ascii="MJXc-TeX-math-Iw" w:hAnsi="MJXc-TeX-math-Iw"/>
+          <w:color w:val="333333"/>
+          <w:sz w:val="30"/>
+          <w:szCs w:val="30"/>
+          <w:bdr w:val="none" w:sz="0" w:space="0" w:color="auto" w:frame="1"/>
+        </w:rPr>
+        <w:t>M</w:t>
+      </w:r>
+      <w:r>
+        <w:rPr>
+          <w:rStyle w:val="mjx-char"/>
+          <w:rFonts w:ascii="MJXc-TeX-main-Rw" w:hAnsi="MJXc-TeX-main-Rw"/>
+          <w:color w:val="333333"/>
+          <w:sz w:val="30"/>
+          <w:szCs w:val="30"/>
+          <w:bdr w:val="none" w:sz="0" w:space="0" w:color="auto" w:frame="1"/>
+        </w:rPr>
+        <w:t>)+</w:t>
+      </w:r>
+      <w:proofErr w:type="gramEnd"/>
+      <w:r>
+        <w:rPr>
+          <w:rStyle w:val="mjx-char"/>
+          <w:rFonts w:ascii="MJXc-TeX-math-Iw" w:hAnsi="MJXc-TeX-math-Iw"/>
+          <w:color w:val="333333"/>
+          <w:sz w:val="30"/>
+          <w:szCs w:val="30"/>
+          <w:bdr w:val="none" w:sz="0" w:space="0" w:color="auto" w:frame="1"/>
+        </w:rPr>
+        <w:t>d</w:t>
+      </w:r>
+      <w:r>
+        <w:rPr>
+          <w:color w:val="333333"/>
+        </w:rPr>
+        <w:t> </w:t>
+      </w:r>
+    </w:p>
+    <w:p>
+      <w:pPr>
+        <w:pStyle w:val="NormalWeb"/>
+        <w:shd w:val="clear" w:color="auto" w:fill="F5F5F5"/>
+        <w:spacing w:before="0" w:after="0" w:afterAutospacing="0" w:line="480" w:lineRule="atLeast"/>
+        <w:rPr>
+          <w:color w:val="333333"/>
+        </w:rPr>
+      </w:pPr>
+      <w:r>
+        <w:rPr>
+          <w:color w:val="333333"/>
+        </w:rPr>
+        <w:t>Here, </w:t>
+      </w:r>
+      <w:r>
+        <w:rPr>
+          <w:rStyle w:val="Strong"/>
+          <w:color w:val="333333"/>
+        </w:rPr>
+        <w:t>d</w:t>
+      </w:r>
+      <w:r>
+        <w:rPr>
+          <w:color w:val="333333"/>
+        </w:rPr>
+        <w:t> is the number of parameters in the model, </w:t>
+      </w:r>
+      <w:r>
+        <w:rPr>
+          <w:rStyle w:val="Strong"/>
+          <w:color w:val="333333"/>
+        </w:rPr>
+        <w:t>D</w:t>
+      </w:r>
+      <w:r>
+        <w:rPr>
+          <w:color w:val="333333"/>
+        </w:rPr>
+        <w:t> is the entire data set, </w:t>
+      </w:r>
+      <w:r>
+        <w:rPr>
+          <w:rStyle w:val="Strong"/>
+          <w:color w:val="333333"/>
+        </w:rPr>
+        <w:t>M</w:t>
+      </w:r>
+      <w:r>
+        <w:rPr>
+          <w:color w:val="333333"/>
+        </w:rPr>
+        <w:t> is the model, and </w:t>
+      </w:r>
+      <w:proofErr w:type="spellStart"/>
+      <w:r>
+        <w:rPr>
+          <w:rStyle w:val="mjx-char"/>
+          <w:rFonts w:ascii="MJXc-TeX-math-Iw" w:hAnsi="MJXc-TeX-math-Iw"/>
+          <w:color w:val="333333"/>
+          <w:sz w:val="30"/>
+          <w:szCs w:val="30"/>
+          <w:bdr w:val="none" w:sz="0" w:space="0" w:color="auto" w:frame="1"/>
+        </w:rPr>
+        <w:t>lnP</w:t>
+      </w:r>
+      <w:proofErr w:type="spellEnd"/>
+      <w:r>
+        <w:rPr>
+          <w:rStyle w:val="mjx-char"/>
+          <w:rFonts w:ascii="MJXc-TeX-main-Rw" w:hAnsi="MJXc-TeX-main-Rw"/>
+          <w:color w:val="333333"/>
+          <w:sz w:val="30"/>
+          <w:szCs w:val="30"/>
+          <w:bdr w:val="none" w:sz="0" w:space="0" w:color="auto" w:frame="1"/>
+        </w:rPr>
+        <w:t>(</w:t>
+      </w:r>
+      <w:r>
+        <w:rPr>
+          <w:rStyle w:val="mjx-char"/>
+          <w:rFonts w:ascii="MJXc-TeX-math-Iw" w:hAnsi="MJXc-TeX-math-Iw"/>
+          <w:color w:val="333333"/>
+          <w:sz w:val="30"/>
+          <w:szCs w:val="30"/>
+          <w:bdr w:val="none" w:sz="0" w:space="0" w:color="auto" w:frame="1"/>
+        </w:rPr>
+        <w:t>D</w:t>
+      </w:r>
+      <w:r>
+        <w:rPr>
+          <w:rStyle w:val="mjx-char"/>
+          <w:rFonts w:ascii="MJXc-TeX-main-Rw" w:hAnsi="MJXc-TeX-main-Rw"/>
+          <w:color w:val="333333"/>
+          <w:sz w:val="30"/>
+          <w:szCs w:val="30"/>
+          <w:bdr w:val="none" w:sz="0" w:space="0" w:color="auto" w:frame="1"/>
+        </w:rPr>
+        <w:t>|</w:t>
+      </w:r>
+      <w:r>
+        <w:rPr>
+          <w:rStyle w:val="mjx-char"/>
+          <w:rFonts w:ascii="MJXc-TeX-math-Iw" w:hAnsi="MJXc-TeX-math-Iw"/>
+          <w:color w:val="333333"/>
+          <w:sz w:val="30"/>
+          <w:szCs w:val="30"/>
+          <w:bdr w:val="none" w:sz="0" w:space="0" w:color="auto" w:frame="1"/>
+        </w:rPr>
+        <w:t>M</w:t>
+      </w:r>
+      <w:r>
+        <w:rPr>
+          <w:rStyle w:val="mjx-char"/>
+          <w:rFonts w:ascii="MJXc-TeX-main-Rw" w:hAnsi="MJXc-TeX-main-Rw"/>
+          <w:color w:val="333333"/>
+          <w:sz w:val="30"/>
+          <w:szCs w:val="30"/>
+          <w:bdr w:val="none" w:sz="0" w:space="0" w:color="auto" w:frame="1"/>
+        </w:rPr>
+        <w:t>)</w:t>
+      </w:r>
+      <w:r>
+        <w:rPr>
+          <w:color w:val="333333"/>
+        </w:rPr>
+        <w:t> is the model likelihood. In the next lecture, you will learn about the </w:t>
+      </w:r>
+      <w:r>
+        <w:rPr>
+          <w:rStyle w:val="Strong"/>
+          <w:color w:val="333333"/>
+        </w:rPr>
+        <w:t>adjusted R-squared.</w:t>
+      </w:r>
+    </w:p>
+    <w:p>
+      <w:pPr>
+        <w:spacing w:line="240" w:lineRule="auto"/>
+      </w:pPr>
+    </w:p>
+    <w:p>
+      <w:pPr>
+        <w:spacing w:line="240" w:lineRule="auto"/>
+      </w:pPr>
+      <w:r>
+        <w:rPr>
+          <w:noProof/>
+        </w:rPr>
+        <w:lastRenderedPageBreak/>
+        <w:drawing>
+          <wp:inline distT="0" distB="0" distL="0" distR="0" wp14:anchorId="4C852F2E" wp14:editId="0401C494">
+            <wp:extent cx="4175760" cy="2318320"/>
+            <wp:effectExtent l="0" t="0" r="0" b="6350"/>
+            <wp:docPr id="30" name="Picture 30"/>
+            <wp:cNvGraphicFramePr>
+              <a:graphicFrameLocks xmlns:a="http://schemas.openxmlformats.org/drawingml/2006/main" noChangeAspect="1"/>
+            </wp:cNvGraphicFramePr>
+            <a:graphic xmlns:a="http://schemas.openxmlformats.org/drawingml/2006/main">
+              <a:graphicData uri="http://schemas.openxmlformats.org/drawingml/2006/picture">
+                <pic:pic xmlns:pic="http://schemas.openxmlformats.org/drawingml/2006/picture">
+                  <pic:nvPicPr>
+                    <pic:cNvPr id="1" name=""/>
+                    <pic:cNvPicPr/>
+                  </pic:nvPicPr>
+                  <pic:blipFill>
+                    <a:blip r:embed="rId15"/>
+                    <a:stretch>
+                      <a:fillRect/>
+                    </a:stretch>
+                  </pic:blipFill>
+                  <pic:spPr>
+                    <a:xfrm>
+                      <a:off x="0" y="0"/>
+                      <a:ext cx="4179403" cy="2320343"/>
+                    </a:xfrm>
+                    <a:prstGeom prst="rect">
+                      <a:avLst/>
+                    </a:prstGeom>
+                  </pic:spPr>
+                </pic:pic>
+              </a:graphicData>
+            </a:graphic>
+          </wp:inline>
+        </w:drawing>
+      </w:r>
+    </w:p>
+    <w:p>
+      <w:pPr>
+        <w:pStyle w:val="NormalWeb"/>
+        <w:shd w:val="clear" w:color="auto" w:fill="F5F5F5"/>
+        <w:spacing w:before="0" w:after="0" w:line="480" w:lineRule="atLeast"/>
+        <w:rPr>
+          <w:color w:val="333333"/>
+        </w:rPr>
+      </w:pPr>
+      <w:r>
+        <w:rPr>
+          <w:color w:val="333333"/>
+        </w:rPr>
+        <w:t xml:space="preserve">To </w:t>
+      </w:r>
+      <w:proofErr w:type="spellStart"/>
+      <w:r>
+        <w:rPr>
+          <w:color w:val="333333"/>
+        </w:rPr>
+        <w:t>summarise</w:t>
+      </w:r>
+      <w:proofErr w:type="spellEnd"/>
+      <w:r>
+        <w:rPr>
+          <w:color w:val="333333"/>
+        </w:rPr>
+        <w:t>, </w:t>
+      </w:r>
+      <w:r>
+        <w:rPr>
+          <w:rStyle w:val="mjx-char"/>
+          <w:rFonts w:ascii="MJXc-TeX-math-Iw" w:hAnsi="MJXc-TeX-math-Iw"/>
+          <w:color w:val="333333"/>
+          <w:sz w:val="30"/>
+          <w:szCs w:val="30"/>
+          <w:bdr w:val="none" w:sz="0" w:space="0" w:color="auto" w:frame="1"/>
+        </w:rPr>
+        <w:t>R</w:t>
+      </w:r>
+      <w:r>
+        <w:rPr>
+          <w:rStyle w:val="mjx-char"/>
+          <w:rFonts w:ascii="MJXc-TeX-main-Rw" w:hAnsi="MJXc-TeX-main-Rw"/>
+          <w:color w:val="333333"/>
+          <w:sz w:val="21"/>
+          <w:szCs w:val="21"/>
+          <w:bdr w:val="none" w:sz="0" w:space="0" w:color="auto" w:frame="1"/>
+        </w:rPr>
+        <w:t>2</w:t>
+      </w:r>
+      <w:r>
+        <w:rPr>
+          <w:color w:val="333333"/>
+        </w:rPr>
+        <w:t> is given as: </w:t>
+      </w:r>
+    </w:p>
+    <w:p>
+      <w:pPr>
+        <w:pStyle w:val="NormalWeb"/>
+        <w:shd w:val="clear" w:color="auto" w:fill="F5F5F5"/>
+        <w:spacing w:line="480" w:lineRule="atLeast"/>
+        <w:rPr>
+          <w:color w:val="333333"/>
+        </w:rPr>
+      </w:pPr>
+      <w:r>
+        <w:rPr>
+          <w:color w:val="333333"/>
+        </w:rPr>
+        <w:t> </w:t>
+      </w:r>
+    </w:p>
+    <w:p>
+      <w:pPr>
+        <w:pStyle w:val="NormalWeb"/>
+        <w:shd w:val="clear" w:color="auto" w:fill="F5F5F5"/>
+        <w:spacing w:before="0" w:after="0" w:line="480" w:lineRule="atLeast"/>
+        <w:jc w:val="center"/>
+        <w:rPr>
+          <w:color w:val="333333"/>
+        </w:rPr>
+      </w:pPr>
+      <w:r>
+        <w:rPr>
+          <w:rStyle w:val="mjx-char"/>
+          <w:rFonts w:ascii="MJXc-TeX-math-Iw" w:hAnsi="MJXc-TeX-math-Iw"/>
+          <w:color w:val="333333"/>
+          <w:sz w:val="30"/>
+          <w:szCs w:val="30"/>
+          <w:bdr w:val="none" w:sz="0" w:space="0" w:color="auto" w:frame="1"/>
+        </w:rPr>
+        <w:t>R</w:t>
+      </w:r>
+      <w:r>
+        <w:rPr>
+          <w:rStyle w:val="mjx-char"/>
+          <w:rFonts w:ascii="MJXc-TeX-main-Rw" w:hAnsi="MJXc-TeX-main-Rw"/>
+          <w:color w:val="333333"/>
+          <w:sz w:val="21"/>
+          <w:szCs w:val="21"/>
+          <w:bdr w:val="none" w:sz="0" w:space="0" w:color="auto" w:frame="1"/>
+        </w:rPr>
+        <w:t>2</w:t>
+      </w:r>
+      <w:r>
+        <w:rPr>
+          <w:rStyle w:val="mjx-char"/>
+          <w:rFonts w:ascii="MJXc-TeX-main-Rw" w:hAnsi="MJXc-TeX-main-Rw"/>
+          <w:color w:val="333333"/>
+          <w:sz w:val="30"/>
+          <w:szCs w:val="30"/>
+          <w:bdr w:val="none" w:sz="0" w:space="0" w:color="auto" w:frame="1"/>
+        </w:rPr>
+        <w:t>=1−</w:t>
+      </w:r>
+      <w:r>
+        <w:rPr>
+          <w:rStyle w:val="mjx-char"/>
+          <w:rFonts w:ascii="MJXc-TeX-math-Iw" w:hAnsi="MJXc-TeX-math-Iw"/>
+          <w:color w:val="333333"/>
+          <w:sz w:val="21"/>
+          <w:szCs w:val="21"/>
+          <w:bdr w:val="none" w:sz="0" w:space="0" w:color="auto" w:frame="1"/>
+        </w:rPr>
+        <w:t>RSSTSS</w:t>
+      </w:r>
+      <w:r>
+        <w:rPr>
+          <w:rStyle w:val="mjx-char"/>
+          <w:rFonts w:ascii="MJXc-TeX-main-Rw" w:hAnsi="MJXc-TeX-main-Rw"/>
+          <w:color w:val="333333"/>
+          <w:sz w:val="30"/>
+          <w:szCs w:val="30"/>
+          <w:bdr w:val="none" w:sz="0" w:space="0" w:color="auto" w:frame="1"/>
+        </w:rPr>
+        <w:t>=</w:t>
+      </w:r>
+      <w:r>
+        <w:rPr>
+          <w:rStyle w:val="mjx-char"/>
+          <w:rFonts w:ascii="MJXc-TeX-math-Iw" w:hAnsi="MJXc-TeX-math-Iw"/>
+          <w:color w:val="333333"/>
+          <w:sz w:val="21"/>
+          <w:szCs w:val="21"/>
+          <w:bdr w:val="none" w:sz="0" w:space="0" w:color="auto" w:frame="1"/>
+        </w:rPr>
+        <w:t>ESSTSS</w:t>
+      </w:r>
+      <w:r>
+        <w:rPr>
+          <w:rStyle w:val="mjx-char"/>
+          <w:rFonts w:ascii="MJXc-TeX-main-Rw" w:hAnsi="MJXc-TeX-main-Rw"/>
+          <w:color w:val="333333"/>
+          <w:sz w:val="30"/>
+          <w:szCs w:val="30"/>
+          <w:bdr w:val="none" w:sz="0" w:space="0" w:color="auto" w:frame="1"/>
+        </w:rPr>
+        <w:t>≤1</w:t>
+      </w:r>
+    </w:p>
+    <w:p>
+      <w:pPr>
+        <w:pStyle w:val="NormalWeb"/>
+        <w:shd w:val="clear" w:color="auto" w:fill="F5F5F5"/>
+        <w:spacing w:line="480" w:lineRule="atLeast"/>
+        <w:jc w:val="center"/>
+        <w:rPr>
+          <w:color w:val="333333"/>
+        </w:rPr>
+      </w:pPr>
+      <w:r>
+        <w:rPr>
+          <w:color w:val="333333"/>
+        </w:rPr>
+        <w:t> </w:t>
+      </w:r>
+    </w:p>
+    <w:p>
+      <w:pPr>
+        <w:pStyle w:val="NormalWeb"/>
+        <w:shd w:val="clear" w:color="auto" w:fill="F5F5F5"/>
+        <w:spacing w:before="0" w:after="0" w:afterAutospacing="0" w:line="480" w:lineRule="atLeast"/>
+        <w:rPr>
+          <w:color w:val="333333"/>
+        </w:rPr>
+      </w:pPr>
+      <w:r>
+        <w:rPr>
+          <w:color w:val="333333"/>
+        </w:rPr>
+        <w:t xml:space="preserve">A model is said to be a good model when it </w:t>
+      </w:r>
+      <w:proofErr w:type="gramStart"/>
+      <w:r>
+        <w:rPr>
+          <w:color w:val="333333"/>
+        </w:rPr>
+        <w:t>is able to</w:t>
+      </w:r>
+      <w:proofErr w:type="gramEnd"/>
+      <w:r>
+        <w:rPr>
+          <w:color w:val="333333"/>
+        </w:rPr>
+        <w:t xml:space="preserve"> explain most of the TSS; the larger the </w:t>
+      </w:r>
+      <w:r>
+        <w:rPr>
+          <w:rStyle w:val="mjx-char"/>
+          <w:rFonts w:ascii="MJXc-TeX-math-Iw" w:hAnsi="MJXc-TeX-math-Iw"/>
+          <w:color w:val="333333"/>
+          <w:sz w:val="30"/>
+          <w:szCs w:val="30"/>
+          <w:bdr w:val="none" w:sz="0" w:space="0" w:color="auto" w:frame="1"/>
+        </w:rPr>
+        <w:t>R</w:t>
+      </w:r>
+      <w:r>
+        <w:rPr>
+          <w:rStyle w:val="mjx-char"/>
+          <w:rFonts w:ascii="MJXc-TeX-main-Rw" w:hAnsi="MJXc-TeX-main-Rw"/>
+          <w:color w:val="333333"/>
+          <w:sz w:val="21"/>
+          <w:szCs w:val="21"/>
+          <w:bdr w:val="none" w:sz="0" w:space="0" w:color="auto" w:frame="1"/>
+        </w:rPr>
+        <w:t>2</w:t>
+      </w:r>
+      <w:r>
+        <w:rPr>
+          <w:color w:val="333333"/>
+        </w:rPr>
+        <w:t>, the better the model. But the problem with using </w:t>
+      </w:r>
+      <w:r>
+        <w:rPr>
+          <w:rStyle w:val="mjx-char"/>
+          <w:rFonts w:ascii="MJXc-TeX-math-Iw" w:hAnsi="MJXc-TeX-math-Iw"/>
+          <w:color w:val="333333"/>
+          <w:sz w:val="30"/>
+          <w:szCs w:val="30"/>
+          <w:bdr w:val="none" w:sz="0" w:space="0" w:color="auto" w:frame="1"/>
+        </w:rPr>
+        <w:t>R</w:t>
+      </w:r>
+      <w:r>
+        <w:rPr>
+          <w:rStyle w:val="mjx-char"/>
+          <w:rFonts w:ascii="MJXc-TeX-main-Rw" w:hAnsi="MJXc-TeX-main-Rw"/>
+          <w:color w:val="333333"/>
+          <w:sz w:val="21"/>
+          <w:szCs w:val="21"/>
+          <w:bdr w:val="none" w:sz="0" w:space="0" w:color="auto" w:frame="1"/>
+        </w:rPr>
+        <w:t>2</w:t>
+      </w:r>
+      <w:r>
+        <w:rPr>
+          <w:color w:val="333333"/>
+        </w:rPr>
+        <w:t> is that it increases with the number of features in the model and does </w:t>
+      </w:r>
+      <w:r>
+        <w:rPr>
+          <w:rStyle w:val="Strong"/>
+          <w:color w:val="333333"/>
+        </w:rPr>
+        <w:t xml:space="preserve">not have any </w:t>
+      </w:r>
+      <w:proofErr w:type="spellStart"/>
+      <w:r>
+        <w:rPr>
+          <w:rStyle w:val="Strong"/>
+          <w:color w:val="333333"/>
+        </w:rPr>
+        <w:t>regularisation</w:t>
+      </w:r>
+      <w:proofErr w:type="spellEnd"/>
+      <w:r>
+        <w:rPr>
+          <w:rStyle w:val="Strong"/>
+          <w:color w:val="333333"/>
+        </w:rPr>
+        <w:t> </w:t>
+      </w:r>
+      <w:r>
+        <w:rPr>
+          <w:color w:val="333333"/>
+        </w:rPr>
+        <w:t>mechanism to keep a check on the complexity. </w:t>
+      </w:r>
+    </w:p>
+    <w:p>
+      <w:pPr>
+        <w:pStyle w:val="NormalWeb"/>
+        <w:shd w:val="clear" w:color="auto" w:fill="F5F5F5"/>
+        <w:spacing w:line="480" w:lineRule="atLeast"/>
+        <w:rPr>
+          <w:color w:val="333333"/>
+        </w:rPr>
+      </w:pPr>
+      <w:r>
+        <w:rPr>
+          <w:color w:val="333333"/>
+        </w:rPr>
+        <w:t> </w:t>
+      </w:r>
+    </w:p>
+    <w:p>
+      <w:pPr>
+        <w:pStyle w:val="NormalWeb"/>
+        <w:shd w:val="clear" w:color="auto" w:fill="F5F5F5"/>
+        <w:spacing w:after="0" w:afterAutospacing="0" w:line="480" w:lineRule="atLeast"/>
+        <w:rPr>
+          <w:color w:val="333333"/>
+        </w:rPr>
+      </w:pPr>
+      <w:r>
+        <w:rPr>
+          <w:color w:val="333333"/>
+        </w:rPr>
+        <w:t>So, in practice, we use the</w:t>
+      </w:r>
+      <w:r>
+        <w:rPr>
+          <w:rStyle w:val="Strong"/>
+          <w:color w:val="333333"/>
+        </w:rPr>
+        <w:t> adjusted R-squared:</w:t>
+      </w:r>
+    </w:p>
+    <w:p>
+      <w:pPr>
+        <w:pStyle w:val="NormalWeb"/>
+        <w:shd w:val="clear" w:color="auto" w:fill="F5F5F5"/>
+        <w:spacing w:line="480" w:lineRule="atLeast"/>
+        <w:rPr>
+          <w:color w:val="333333"/>
+        </w:rPr>
+      </w:pPr>
+      <w:r>
+        <w:rPr>
+          <w:color w:val="333333"/>
+        </w:rPr>
+        <w:t> </w:t>
+      </w:r>
+    </w:p>
+    <w:p>
+      <w:pPr>
+        <w:pStyle w:val="NormalWeb"/>
+        <w:shd w:val="clear" w:color="auto" w:fill="F5F5F5"/>
+        <w:spacing w:before="0" w:after="0" w:line="480" w:lineRule="atLeast"/>
+        <w:jc w:val="center"/>
+        <w:rPr>
+          <w:color w:val="333333"/>
+        </w:rPr>
+      </w:pPr>
+      <w:r>
+        <w:rPr>
+          <w:rStyle w:val="mjx-char"/>
+          <w:rFonts w:ascii="MJXc-TeX-math-Iw" w:hAnsi="MJXc-TeX-math-Iw"/>
+          <w:color w:val="333333"/>
+          <w:sz w:val="30"/>
+          <w:szCs w:val="30"/>
+          <w:bdr w:val="none" w:sz="0" w:space="0" w:color="auto" w:frame="1"/>
+        </w:rPr>
+        <w:t>Adjusted</w:t>
+      </w:r>
+      <w:r>
+        <w:rPr>
+          <w:rStyle w:val="mjx-char"/>
+          <w:rFonts w:ascii="MJXc-TeX-main-Rw" w:hAnsi="MJXc-TeX-main-Rw"/>
+          <w:color w:val="333333"/>
+          <w:sz w:val="30"/>
+          <w:szCs w:val="30"/>
+          <w:bdr w:val="none" w:sz="0" w:space="0" w:color="auto" w:frame="1"/>
+        </w:rPr>
+        <w:t> </w:t>
+      </w:r>
+      <w:r>
+        <w:rPr>
+          <w:rStyle w:val="mjx-char"/>
+          <w:rFonts w:ascii="MJXc-TeX-math-Iw" w:hAnsi="MJXc-TeX-math-Iw"/>
+          <w:color w:val="333333"/>
+          <w:sz w:val="30"/>
+          <w:szCs w:val="30"/>
+          <w:bdr w:val="none" w:sz="0" w:space="0" w:color="auto" w:frame="1"/>
+        </w:rPr>
+        <w:t>R</w:t>
+      </w:r>
+      <w:r>
+        <w:rPr>
+          <w:rStyle w:val="mjx-char"/>
+          <w:rFonts w:ascii="MJXc-TeX-main-Rw" w:hAnsi="MJXc-TeX-main-Rw"/>
+          <w:color w:val="333333"/>
+          <w:sz w:val="21"/>
+          <w:szCs w:val="21"/>
+          <w:bdr w:val="none" w:sz="0" w:space="0" w:color="auto" w:frame="1"/>
+        </w:rPr>
+        <w:t>2</w:t>
+      </w:r>
+      <w:r>
+        <w:rPr>
+          <w:rStyle w:val="mjx-char"/>
+          <w:rFonts w:ascii="MJXc-TeX-main-Rw" w:hAnsi="MJXc-TeX-main-Rw"/>
+          <w:color w:val="333333"/>
+          <w:sz w:val="30"/>
+          <w:szCs w:val="30"/>
+          <w:bdr w:val="none" w:sz="0" w:space="0" w:color="auto" w:frame="1"/>
+        </w:rPr>
+        <w:t>=1−</w:t>
+      </w:r>
+      <w:r>
+        <w:rPr>
+          <w:rStyle w:val="mjx-char"/>
+          <w:rFonts w:ascii="MJXc-TeX-math-Iw" w:hAnsi="MJXc-TeX-math-Iw"/>
+          <w:color w:val="333333"/>
+          <w:sz w:val="18"/>
+          <w:szCs w:val="18"/>
+          <w:bdr w:val="none" w:sz="0" w:space="0" w:color="auto" w:frame="1"/>
+        </w:rPr>
+        <w:t>RSS</w:t>
+      </w:r>
+      <w:r>
+        <w:rPr>
+          <w:rStyle w:val="mjx-char"/>
+          <w:rFonts w:ascii="MJXc-TeX-main-Rw" w:hAnsi="MJXc-TeX-main-Rw"/>
+          <w:color w:val="333333"/>
+          <w:sz w:val="18"/>
+          <w:szCs w:val="18"/>
+          <w:bdr w:val="none" w:sz="0" w:space="0" w:color="auto" w:frame="1"/>
+        </w:rPr>
+        <w:t>(</w:t>
+      </w:r>
+      <w:r>
+        <w:rPr>
+          <w:rStyle w:val="mjx-char"/>
+          <w:rFonts w:ascii="MJXc-TeX-math-Iw" w:hAnsi="MJXc-TeX-math-Iw"/>
+          <w:color w:val="333333"/>
+          <w:sz w:val="18"/>
+          <w:szCs w:val="18"/>
+          <w:bdr w:val="none" w:sz="0" w:space="0" w:color="auto" w:frame="1"/>
+        </w:rPr>
+        <w:t>n</w:t>
+      </w:r>
+      <w:r>
+        <w:rPr>
+          <w:rStyle w:val="mjx-char"/>
+          <w:rFonts w:ascii="MJXc-TeX-main-Rw" w:hAnsi="MJXc-TeX-main-Rw"/>
+          <w:color w:val="333333"/>
+          <w:sz w:val="18"/>
+          <w:szCs w:val="18"/>
+          <w:bdr w:val="none" w:sz="0" w:space="0" w:color="auto" w:frame="1"/>
+        </w:rPr>
+        <w:t>−</w:t>
+      </w:r>
+      <w:r>
+        <w:rPr>
+          <w:rStyle w:val="mjx-char"/>
+          <w:rFonts w:ascii="MJXc-TeX-math-Iw" w:hAnsi="MJXc-TeX-math-Iw"/>
+          <w:color w:val="333333"/>
+          <w:sz w:val="18"/>
+          <w:szCs w:val="18"/>
+          <w:bdr w:val="none" w:sz="0" w:space="0" w:color="auto" w:frame="1"/>
+        </w:rPr>
+        <w:t>d</w:t>
+      </w:r>
+      <w:r>
+        <w:rPr>
+          <w:rStyle w:val="mjx-char"/>
+          <w:rFonts w:ascii="MJXc-TeX-main-Rw" w:hAnsi="MJXc-TeX-main-Rw"/>
+          <w:color w:val="333333"/>
+          <w:sz w:val="18"/>
+          <w:szCs w:val="18"/>
+          <w:bdr w:val="none" w:sz="0" w:space="0" w:color="auto" w:frame="1"/>
+        </w:rPr>
+        <w:t>−</w:t>
+      </w:r>
+      <w:proofErr w:type="gramStart"/>
+      <w:r>
+        <w:rPr>
+          <w:rStyle w:val="mjx-char"/>
+          <w:rFonts w:ascii="MJXc-TeX-main-Rw" w:hAnsi="MJXc-TeX-main-Rw"/>
+          <w:color w:val="333333"/>
+          <w:sz w:val="18"/>
+          <w:szCs w:val="18"/>
+          <w:bdr w:val="none" w:sz="0" w:space="0" w:color="auto" w:frame="1"/>
+        </w:rPr>
+        <w:t>1)</w:t>
+      </w:r>
+      <w:r>
+        <w:rPr>
+          <w:rStyle w:val="mjx-char"/>
+          <w:rFonts w:ascii="MJXc-TeX-math-Iw" w:hAnsi="MJXc-TeX-math-Iw"/>
+          <w:color w:val="333333"/>
+          <w:sz w:val="18"/>
+          <w:szCs w:val="18"/>
+          <w:bdr w:val="none" w:sz="0" w:space="0" w:color="auto" w:frame="1"/>
+        </w:rPr>
+        <w:t>TSS</w:t>
+      </w:r>
+      <w:proofErr w:type="gramEnd"/>
+      <w:r>
+        <w:rPr>
+          <w:rStyle w:val="mjx-char"/>
+          <w:rFonts w:ascii="MJXc-TeX-main-Rw" w:hAnsi="MJXc-TeX-main-Rw"/>
+          <w:color w:val="333333"/>
+          <w:sz w:val="18"/>
+          <w:szCs w:val="18"/>
+          <w:bdr w:val="none" w:sz="0" w:space="0" w:color="auto" w:frame="1"/>
+        </w:rPr>
+        <w:t>(</w:t>
+      </w:r>
+      <w:r>
+        <w:rPr>
+          <w:rStyle w:val="mjx-char"/>
+          <w:rFonts w:ascii="MJXc-TeX-math-Iw" w:hAnsi="MJXc-TeX-math-Iw"/>
+          <w:color w:val="333333"/>
+          <w:sz w:val="18"/>
+          <w:szCs w:val="18"/>
+          <w:bdr w:val="none" w:sz="0" w:space="0" w:color="auto" w:frame="1"/>
+        </w:rPr>
+        <w:t>n</w:t>
+      </w:r>
+      <w:r>
+        <w:rPr>
+          <w:rStyle w:val="mjx-char"/>
+          <w:rFonts w:ascii="MJXc-TeX-main-Rw" w:hAnsi="MJXc-TeX-main-Rw"/>
+          <w:color w:val="333333"/>
+          <w:sz w:val="18"/>
+          <w:szCs w:val="18"/>
+          <w:bdr w:val="none" w:sz="0" w:space="0" w:color="auto" w:frame="1"/>
+        </w:rPr>
+        <w:t>−1)</w:t>
+      </w:r>
+    </w:p>
+    <w:p>
+      <w:pPr>
+        <w:pStyle w:val="NormalWeb"/>
+        <w:shd w:val="clear" w:color="auto" w:fill="F5F5F5"/>
+        <w:spacing w:line="480" w:lineRule="atLeast"/>
+        <w:jc w:val="center"/>
+        <w:rPr>
+          <w:color w:val="333333"/>
+        </w:rPr>
+      </w:pPr>
+      <w:r>
+        <w:rPr>
+          <w:color w:val="333333"/>
+        </w:rPr>
+        <w:t> </w:t>
+      </w:r>
+    </w:p>
+    <w:p>
+      <w:pPr>
+        <w:pStyle w:val="NormalWeb"/>
+        <w:shd w:val="clear" w:color="auto" w:fill="F5F5F5"/>
+        <w:spacing w:before="0" w:after="0" w:line="480" w:lineRule="atLeast"/>
+        <w:rPr>
+          <w:color w:val="333333"/>
+        </w:rPr>
+      </w:pPr>
+      <w:r>
+        <w:rPr>
+          <w:color w:val="333333"/>
+        </w:rPr>
+        <w:t xml:space="preserve">Adjusted R-squared </w:t>
+      </w:r>
+      <w:proofErr w:type="spellStart"/>
+      <w:r>
+        <w:rPr>
+          <w:color w:val="333333"/>
+        </w:rPr>
+        <w:t>penalises</w:t>
+      </w:r>
+      <w:proofErr w:type="spellEnd"/>
+      <w:r>
+        <w:rPr>
+          <w:color w:val="333333"/>
+        </w:rPr>
+        <w:t xml:space="preserve"> the model for having a large number of variables, d. When d increases, the term (n-d-1) decreases, which increases the term </w:t>
+      </w:r>
+      <w:r>
+        <w:rPr>
+          <w:rStyle w:val="mjx-char"/>
+          <w:rFonts w:ascii="MJXc-TeX-math-Iw" w:hAnsi="MJXc-TeX-math-Iw"/>
+          <w:color w:val="333333"/>
+          <w:sz w:val="21"/>
+          <w:szCs w:val="21"/>
+          <w:bdr w:val="none" w:sz="0" w:space="0" w:color="auto" w:frame="1"/>
+        </w:rPr>
+        <w:t>RSS</w:t>
+      </w:r>
+      <w:r>
+        <w:rPr>
+          <w:rStyle w:val="mjx-char"/>
+          <w:rFonts w:ascii="MJXc-TeX-main-Rw" w:hAnsi="MJXc-TeX-main-Rw"/>
+          <w:color w:val="333333"/>
+          <w:sz w:val="21"/>
+          <w:szCs w:val="21"/>
+          <w:bdr w:val="none" w:sz="0" w:space="0" w:color="auto" w:frame="1"/>
+        </w:rPr>
+        <w:t>(</w:t>
+      </w:r>
+      <w:r>
+        <w:rPr>
+          <w:rStyle w:val="mjx-char"/>
+          <w:rFonts w:ascii="MJXc-TeX-math-Iw" w:hAnsi="MJXc-TeX-math-Iw"/>
+          <w:color w:val="333333"/>
+          <w:sz w:val="21"/>
+          <w:szCs w:val="21"/>
+          <w:bdr w:val="none" w:sz="0" w:space="0" w:color="auto" w:frame="1"/>
+        </w:rPr>
+        <w:t>n</w:t>
+      </w:r>
+      <w:r>
+        <w:rPr>
+          <w:rStyle w:val="mjx-char"/>
+          <w:rFonts w:ascii="MJXc-TeX-main-Rw" w:hAnsi="MJXc-TeX-main-Rw"/>
+          <w:color w:val="333333"/>
+          <w:sz w:val="21"/>
+          <w:szCs w:val="21"/>
+          <w:bdr w:val="none" w:sz="0" w:space="0" w:color="auto" w:frame="1"/>
+        </w:rPr>
+        <w:t>−</w:t>
+      </w:r>
+      <w:r>
+        <w:rPr>
+          <w:rStyle w:val="mjx-char"/>
+          <w:rFonts w:ascii="MJXc-TeX-math-Iw" w:hAnsi="MJXc-TeX-math-Iw"/>
+          <w:color w:val="333333"/>
+          <w:sz w:val="21"/>
+          <w:szCs w:val="21"/>
+          <w:bdr w:val="none" w:sz="0" w:space="0" w:color="auto" w:frame="1"/>
+        </w:rPr>
+        <w:t>d</w:t>
+      </w:r>
+      <w:r>
+        <w:rPr>
+          <w:rStyle w:val="mjx-char"/>
+          <w:rFonts w:ascii="MJXc-TeX-main-Rw" w:hAnsi="MJXc-TeX-main-Rw"/>
+          <w:color w:val="333333"/>
+          <w:sz w:val="21"/>
+          <w:szCs w:val="21"/>
+          <w:bdr w:val="none" w:sz="0" w:space="0" w:color="auto" w:frame="1"/>
+        </w:rPr>
+        <w:t>−1)</w:t>
+      </w:r>
+      <w:r>
+        <w:rPr>
+          <w:color w:val="333333"/>
+        </w:rPr>
+        <w:t>, and consequently, the adjusted R-squared will decrease. </w:t>
+      </w:r>
+    </w:p>
+    <w:p>
+      <w:pPr>
+        <w:pStyle w:val="NormalWeb"/>
+        <w:shd w:val="clear" w:color="auto" w:fill="F5F5F5"/>
+        <w:spacing w:before="0" w:after="0" w:line="480" w:lineRule="atLeast"/>
+        <w:rPr>
+          <w:color w:val="333333"/>
+        </w:rPr>
+      </w:pPr>
+      <w:r>
+        <w:rPr>
+          <w:color w:val="333333"/>
+        </w:rPr>
+        <w:lastRenderedPageBreak/>
+        <w:t>If the dataset is large, BIC can be use, else, use AIC.</w:t>
+      </w:r>
+    </w:p>
+    <w:p>
+      <w:pPr>
+        <w:spacing w:line="240" w:lineRule="auto"/>
+      </w:pPr>
+      <w:r>
+        <w:rPr>
+          <w:b/>
+          <w:sz w:val="24"/>
+        </w:rPr>
+        <w:t>Forward Selection Process</w:t>
+      </w:r>
+      <w:r>
+        <w:t>:</w:t>
+      </w:r>
+    </w:p>
+    <w:p>
+      <w:pPr>
+        <w:spacing w:line="240" w:lineRule="auto"/>
+      </w:pPr>
+      <w:r>
+        <w:rPr>
+          <w:noProof/>
+        </w:rPr>
+        <w:drawing>
+          <wp:inline distT="0" distB="0" distL="0" distR="0" wp14:anchorId="0963C55D" wp14:editId="175C8B3E">
+            <wp:extent cx="6366932" cy="3581400"/>
+            <wp:effectExtent l="0" t="0" r="0" b="0"/>
+            <wp:docPr id="31" name="Picture 31" descr="https://cdn.upgrad.com/UpGrad/temp/c6aac486-0ab8-4325-ad8f-b6b5ed7a922f/image_1-011.jpg"/>
+            <wp:cNvGraphicFramePr>
+              <a:graphicFrameLocks xmlns:a="http://schemas.openxmlformats.org/drawingml/2006/main" noChangeAspect="1"/>
+            </wp:cNvGraphicFramePr>
+            <a:graphic xmlns:a="http://schemas.openxmlformats.org/drawingml/2006/main">
+              <a:graphicData uri="http://schemas.openxmlformats.org/drawingml/2006/picture">
+                <pic:pic xmlns:pic="http://schemas.openxmlformats.org/drawingml/2006/picture">
+                  <pic:nvPicPr>
+                    <pic:cNvPr id="0" name="Picture 102" descr="https://cdn.upgrad.com/UpGrad/temp/c6aac486-0ab8-4325-ad8f-b6b5ed7a922f/image_1-011.jpg"/>
+                    <pic:cNvPicPr>
+                      <a:picLocks noChangeAspect="1" noChangeArrowheads="1"/>
+                    </pic:cNvPicPr>
+                  </pic:nvPicPr>
+                  <pic:blipFill>
+                    <a:blip r:embed="rId16" cstate="print">
+                      <a:extLst>
+                        <a:ext uri="{28A0092B-C50C-407E-A947-70E740481C1C}">
+                          <a14:useLocalDpi xmlns:a14="http://schemas.microsoft.com/office/drawing/2010/main" val="0"/>
+                        </a:ext>
+                      </a:extLst>
+                    </a:blip>
+                    <a:srcRect/>
+                    <a:stretch>
+                      <a:fillRect/>
+                    </a:stretch>
+                  </pic:blipFill>
+                  <pic:spPr bwMode="auto">
+                    <a:xfrm>
+                      <a:off x="0" y="0"/>
+                      <a:ext cx="6380894" cy="3589254"/>
+                    </a:xfrm>
+                    <a:prstGeom prst="rect">
+                      <a:avLst/>
+                    </a:prstGeom>
+                    <a:noFill/>
+                    <a:ln>
+                      <a:noFill/>
+                    </a:ln>
+                  </pic:spPr>
+                </pic:pic>
+              </a:graphicData>
+            </a:graphic>
+          </wp:inline>
+        </w:drawing>
+      </w:r>
+    </w:p>
+    <w:p>
+      <w:pPr>
+        <w:spacing w:line="240" w:lineRule="auto"/>
+      </w:pPr>
+      <w:r>
+        <w:t>Backward Feature Selection:</w:t>
+      </w:r>
+      <w:r>
+        <w:t xml:space="preserve"> </w:t>
+      </w:r>
+      <w:r>
+        <w:rPr>
+          <w:noProof/>
+        </w:rPr>
+        <w:drawing>
+          <wp:inline distT="0" distB="0" distL="0" distR="0" wp14:anchorId="62CA7C18" wp14:editId="50938EA6">
+            <wp:extent cx="6858000" cy="3857625"/>
+            <wp:effectExtent l="0" t="0" r="0" b="9525"/>
+            <wp:docPr id="32" name="Picture 32" descr="https://cdn.upgrad.com/UpGrad/temp/b747d6cc-6fec-4f4c-a229-81736a7f0210/image_2-011.jpg"/>
+            <wp:cNvGraphicFramePr>
+              <a:graphicFrameLocks xmlns:a="http://schemas.openxmlformats.org/drawingml/2006/main" noChangeAspect="1"/>
+            </wp:cNvGraphicFramePr>
+            <a:graphic xmlns:a="http://schemas.openxmlformats.org/drawingml/2006/main">
+              <a:graphicData uri="http://schemas.openxmlformats.org/drawingml/2006/picture">
+                <pic:pic xmlns:pic="http://schemas.openxmlformats.org/drawingml/2006/picture">
+                  <pic:nvPicPr>
+                    <pic:cNvPr id="0" name="Picture 104" descr="https://cdn.upgrad.com/UpGrad/temp/b747d6cc-6fec-4f4c-a229-81736a7f0210/image_2-011.jpg"/>
+                    <pic:cNvPicPr>
+                      <a:picLocks noChangeAspect="1" noChangeArrowheads="1"/>
+                    </pic:cNvPicPr>
+                  </pic:nvPicPr>
+                  <pic:blipFill>
+                    <a:blip r:embed="rId17" cstate="print">
+                      <a:extLst>
+                        <a:ext uri="{28A0092B-C50C-407E-A947-70E740481C1C}">
+                          <a14:useLocalDpi xmlns:a14="http://schemas.microsoft.com/office/drawing/2010/main" val="0"/>
+                        </a:ext>
+                      </a:extLst>
+                    </a:blip>
+                    <a:srcRect/>
+                    <a:stretch>
+                      <a:fillRect/>
+                    </a:stretch>
+                  </pic:blipFill>
+                  <pic:spPr bwMode="auto">
+                    <a:xfrm>
+                      <a:off x="0" y="0"/>
+                      <a:ext cx="6858000" cy="3857625"/>
+                    </a:xfrm>
+                    <a:prstGeom prst="rect">
+                      <a:avLst/>
+                    </a:prstGeom>
+                    <a:noFill/>
+                    <a:ln>
+                      <a:noFill/>
+                    </a:ln>
+                  </pic:spPr>
+                </pic:pic>
+              </a:graphicData>
+            </a:graphic>
+          </wp:inline>
+        </w:drawing>
+      </w:r>
+    </w:p>
+    <w:p>
+      <w:pPr>
+        <w:spacing w:line="240" w:lineRule="auto"/>
+      </w:pPr>
+    </w:p>
+    <w:p>
+      <w:pPr>
+        <w:spacing w:line="240" w:lineRule="auto"/>
+        <w:jc w:val="center"/>
+      </w:pPr>
+      <w:r>
+        <w:rPr>
+          <w:noProof/>
+        </w:rPr>
+        <w:lastRenderedPageBreak/>
+        <w:drawing>
+          <wp:inline distT="0" distB="0" distL="0" distR="0" wp14:anchorId="1FBD7557" wp14:editId="4AD2D3C6">
+            <wp:extent cx="3602972" cy="4517680"/>
+            <wp:effectExtent l="0" t="0" r="0" b="0"/>
+            <wp:docPr id="33" name="Picture 33"/>
+            <wp:cNvGraphicFramePr>
+              <a:graphicFrameLocks xmlns:a="http://schemas.openxmlformats.org/drawingml/2006/main" noChangeAspect="1"/>
+            </wp:cNvGraphicFramePr>
+            <a:graphic xmlns:a="http://schemas.openxmlformats.org/drawingml/2006/main">
+              <a:graphicData uri="http://schemas.openxmlformats.org/drawingml/2006/picture">
+                <pic:pic xmlns:pic="http://schemas.openxmlformats.org/drawingml/2006/picture">
+                  <pic:nvPicPr>
+                    <pic:cNvPr id="1" name=""/>
+                    <pic:cNvPicPr/>
+                  </pic:nvPicPr>
+                  <pic:blipFill>
+                    <a:blip r:embed="rId18"/>
+                    <a:stretch>
+                      <a:fillRect/>
+                    </a:stretch>
+                  </pic:blipFill>
+                  <pic:spPr>
+                    <a:xfrm>
+                      <a:off x="0" y="0"/>
+                      <a:ext cx="3647254" cy="4573204"/>
+                    </a:xfrm>
+                    <a:prstGeom prst="rect">
+                      <a:avLst/>
+                    </a:prstGeom>
+                  </pic:spPr>
+                </pic:pic>
+              </a:graphicData>
+            </a:graphic>
+          </wp:inline>
+        </w:drawing>
+      </w:r>
+    </w:p>
+    <w:p>
+      <w:pPr>
+        <w:spacing w:line="240" w:lineRule="auto"/>
+      </w:pPr>
+      <w:r>
+        <w:rPr>
+          <w:color w:val="333333"/>
+          <w:shd w:val="clear" w:color="auto" w:fill="F5F5F5"/>
+        </w:rPr>
+        <w:t>You can see that as we increase the number of predictors, </w:t>
+      </w:r>
+      <w:r>
+        <w:rPr>
+          <w:rStyle w:val="mjx-char"/>
+          <w:rFonts w:ascii="MJXc-TeX-math-Iw" w:hAnsi="MJXc-TeX-math-Iw"/>
+          <w:color w:val="333333"/>
+          <w:sz w:val="30"/>
+          <w:szCs w:val="30"/>
+          <w:bdr w:val="none" w:sz="0" w:space="0" w:color="auto" w:frame="1"/>
+          <w:shd w:val="clear" w:color="auto" w:fill="F5F5F5"/>
+        </w:rPr>
+        <w:t>d</w:t>
+      </w:r>
+      <w:r>
+        <w:rPr>
+          <w:color w:val="333333"/>
+          <w:shd w:val="clear" w:color="auto" w:fill="F5F5F5"/>
+        </w:rPr>
+        <w:t>, the penalty term in </w:t>
+      </w:r>
+      <w:proofErr w:type="spellStart"/>
+      <w:r>
+        <w:rPr>
+          <w:rStyle w:val="mjx-char"/>
+          <w:rFonts w:ascii="MJXc-TeX-math-Iw" w:hAnsi="MJXc-TeX-math-Iw"/>
+          <w:color w:val="333333"/>
+          <w:sz w:val="30"/>
+          <w:szCs w:val="30"/>
+          <w:bdr w:val="none" w:sz="0" w:space="0" w:color="auto" w:frame="1"/>
+          <w:shd w:val="clear" w:color="auto" w:fill="F5F5F5"/>
+        </w:rPr>
+        <w:t>C</w:t>
+      </w:r>
+      <w:r>
+        <w:rPr>
+          <w:rStyle w:val="mjx-char"/>
+          <w:rFonts w:ascii="MJXc-TeX-math-Iw" w:hAnsi="MJXc-TeX-math-Iw"/>
+          <w:color w:val="333333"/>
+          <w:sz w:val="21"/>
+          <w:szCs w:val="21"/>
+          <w:bdr w:val="none" w:sz="0" w:space="0" w:color="auto" w:frame="1"/>
+          <w:shd w:val="clear" w:color="auto" w:fill="F5F5F5"/>
+        </w:rPr>
+        <w:t>p</w:t>
+      </w:r>
+      <w:proofErr w:type="spellEnd"/>
+      <w:r>
+        <w:rPr>
+          <w:color w:val="333333"/>
+          <w:shd w:val="clear" w:color="auto" w:fill="F5F5F5"/>
+        </w:rPr>
+        <w:t>, </w:t>
+      </w:r>
+      <w:r>
+        <w:rPr>
+          <w:rStyle w:val="mjx-char"/>
+          <w:rFonts w:ascii="MJXc-TeX-math-Iw" w:hAnsi="MJXc-TeX-math-Iw"/>
+          <w:color w:val="333333"/>
+          <w:sz w:val="30"/>
+          <w:szCs w:val="30"/>
+          <w:bdr w:val="none" w:sz="0" w:space="0" w:color="auto" w:frame="1"/>
+          <w:shd w:val="clear" w:color="auto" w:fill="F5F5F5"/>
+        </w:rPr>
+        <w:t>AIC</w:t>
+      </w:r>
+      <w:r>
+        <w:rPr>
+          <w:color w:val="333333"/>
+          <w:shd w:val="clear" w:color="auto" w:fill="F5F5F5"/>
+        </w:rPr>
+        <w:t> and </w:t>
+      </w:r>
+      <w:r>
+        <w:rPr>
+          <w:rStyle w:val="mjx-char"/>
+          <w:rFonts w:ascii="MJXc-TeX-math-Iw" w:hAnsi="MJXc-TeX-math-Iw"/>
+          <w:color w:val="333333"/>
+          <w:sz w:val="30"/>
+          <w:szCs w:val="30"/>
+          <w:bdr w:val="none" w:sz="0" w:space="0" w:color="auto" w:frame="1"/>
+          <w:shd w:val="clear" w:color="auto" w:fill="F5F5F5"/>
+        </w:rPr>
+        <w:t>BIC</w:t>
+      </w:r>
+      <w:r>
+        <w:rPr>
+          <w:color w:val="333333"/>
+          <w:shd w:val="clear" w:color="auto" w:fill="F5F5F5"/>
+        </w:rPr>
+        <w:t> increases, while the adjusted </w:t>
+      </w:r>
+      <w:r>
+        <w:rPr>
+          <w:rStyle w:val="mjx-char"/>
+          <w:rFonts w:ascii="MJXc-TeX-math-Iw" w:hAnsi="MJXc-TeX-math-Iw"/>
+          <w:color w:val="333333"/>
+          <w:sz w:val="30"/>
+          <w:szCs w:val="30"/>
+          <w:bdr w:val="none" w:sz="0" w:space="0" w:color="auto" w:frame="1"/>
+          <w:shd w:val="clear" w:color="auto" w:fill="F5F5F5"/>
+        </w:rPr>
+        <w:t>R</w:t>
+      </w:r>
+      <w:r>
+        <w:rPr>
+          <w:rStyle w:val="mjx-char"/>
+          <w:rFonts w:ascii="MJXc-TeX-main-Rw" w:hAnsi="MJXc-TeX-main-Rw"/>
+          <w:color w:val="333333"/>
+          <w:sz w:val="21"/>
+          <w:szCs w:val="21"/>
+          <w:bdr w:val="none" w:sz="0" w:space="0" w:color="auto" w:frame="1"/>
+          <w:shd w:val="clear" w:color="auto" w:fill="F5F5F5"/>
+        </w:rPr>
+        <w:t>2</w:t>
+      </w:r>
+      <w:r>
+        <w:rPr>
+          <w:color w:val="333333"/>
+          <w:shd w:val="clear" w:color="auto" w:fill="F5F5F5"/>
+        </w:rPr>
+        <w:t xml:space="preserve"> decreases. Hence, the lower the value </w:t>
+      </w:r>
+      <w:proofErr w:type="gramStart"/>
+      <w:r>
+        <w:rPr>
+          <w:color w:val="333333"/>
+          <w:shd w:val="clear" w:color="auto" w:fill="F5F5F5"/>
+        </w:rPr>
+        <w:t>of  </w:t>
+      </w:r>
+      <w:proofErr w:type="spellStart"/>
+      <w:r>
+        <w:rPr>
+          <w:rStyle w:val="mjx-char"/>
+          <w:rFonts w:ascii="MJXc-TeX-math-Iw" w:hAnsi="MJXc-TeX-math-Iw"/>
+          <w:color w:val="333333"/>
+          <w:sz w:val="30"/>
+          <w:szCs w:val="30"/>
+          <w:bdr w:val="none" w:sz="0" w:space="0" w:color="auto" w:frame="1"/>
+          <w:shd w:val="clear" w:color="auto" w:fill="F5F5F5"/>
+        </w:rPr>
+        <w:t>C</w:t>
+      </w:r>
+      <w:r>
+        <w:rPr>
+          <w:rStyle w:val="mjx-char"/>
+          <w:rFonts w:ascii="MJXc-TeX-math-Iw" w:hAnsi="MJXc-TeX-math-Iw"/>
+          <w:color w:val="333333"/>
+          <w:sz w:val="21"/>
+          <w:szCs w:val="21"/>
+          <w:bdr w:val="none" w:sz="0" w:space="0" w:color="auto" w:frame="1"/>
+          <w:shd w:val="clear" w:color="auto" w:fill="F5F5F5"/>
+        </w:rPr>
+        <w:t>p</w:t>
+      </w:r>
+      <w:proofErr w:type="spellEnd"/>
+      <w:proofErr w:type="gramEnd"/>
+      <w:r>
+        <w:rPr>
+          <w:color w:val="333333"/>
+          <w:shd w:val="clear" w:color="auto" w:fill="F5F5F5"/>
+        </w:rPr>
+        <w:t>, </w:t>
+      </w:r>
+      <w:r>
+        <w:rPr>
+          <w:rStyle w:val="mjx-char"/>
+          <w:rFonts w:ascii="MJXc-TeX-math-Iw" w:hAnsi="MJXc-TeX-math-Iw"/>
+          <w:color w:val="333333"/>
+          <w:sz w:val="30"/>
+          <w:szCs w:val="30"/>
+          <w:bdr w:val="none" w:sz="0" w:space="0" w:color="auto" w:frame="1"/>
+          <w:shd w:val="clear" w:color="auto" w:fill="F5F5F5"/>
+        </w:rPr>
+        <w:t>AIC</w:t>
+      </w:r>
+      <w:r>
+        <w:rPr>
+          <w:color w:val="333333"/>
+          <w:shd w:val="clear" w:color="auto" w:fill="F5F5F5"/>
+        </w:rPr>
+        <w:t> and </w:t>
+      </w:r>
+      <w:r>
+        <w:rPr>
+          <w:rStyle w:val="mjx-char"/>
+          <w:rFonts w:ascii="MJXc-TeX-math-Iw" w:hAnsi="MJXc-TeX-math-Iw"/>
+          <w:color w:val="333333"/>
+          <w:sz w:val="30"/>
+          <w:szCs w:val="30"/>
+          <w:bdr w:val="none" w:sz="0" w:space="0" w:color="auto" w:frame="1"/>
+          <w:shd w:val="clear" w:color="auto" w:fill="F5F5F5"/>
+        </w:rPr>
+        <w:t>BIC</w:t>
+      </w:r>
+      <w:r>
+        <w:rPr>
+          <w:color w:val="333333"/>
+          <w:shd w:val="clear" w:color="auto" w:fill="F5F5F5"/>
+        </w:rPr>
+        <w:t>, the better is the fit of the model.</w:t>
+      </w:r>
+    </w:p>
+    <w:p>
+      <w:pPr>
+        <w:spacing w:line="240" w:lineRule="auto"/>
+        <w:rPr>
+          <w:rFonts w:ascii="Arial" w:hAnsi="Arial" w:cs="Arial"/>
+          <w:i/>
+          <w:iCs/>
+          <w:color w:val="5A5A5A"/>
+          <w:sz w:val="21"/>
+          <w:szCs w:val="21"/>
+          <w:shd w:val="clear" w:color="auto" w:fill="E4FFEA"/>
+        </w:rPr>
+      </w:pPr>
+      <w:r>
+        <w:rPr>
+          <w:rFonts w:ascii="Arial" w:hAnsi="Arial" w:cs="Arial"/>
+          <w:i/>
+          <w:iCs/>
+          <w:color w:val="5A5A5A"/>
+          <w:sz w:val="21"/>
+          <w:szCs w:val="21"/>
+          <w:shd w:val="clear" w:color="auto" w:fill="E4FFEA"/>
+        </w:rPr>
+        <w:t>If the number of observations, </w:t>
+      </w:r>
+      <w:r>
+        <w:rPr>
+          <w:rStyle w:val="mjx-char"/>
+          <w:rFonts w:ascii="MJXc-TeX-math-Iw" w:hAnsi="MJXc-TeX-math-Iw" w:cs="Arial"/>
+          <w:color w:val="5A5A5A"/>
+          <w:sz w:val="26"/>
+          <w:szCs w:val="26"/>
+          <w:bdr w:val="none" w:sz="0" w:space="0" w:color="auto" w:frame="1"/>
+          <w:shd w:val="clear" w:color="auto" w:fill="E4FFEA"/>
+        </w:rPr>
+        <w:t>n</w:t>
+      </w:r>
+      <w:r>
+        <w:rPr>
+          <w:rFonts w:ascii="Arial" w:hAnsi="Arial" w:cs="Arial"/>
+          <w:i/>
+          <w:iCs/>
+          <w:color w:val="5A5A5A"/>
+          <w:sz w:val="21"/>
+          <w:szCs w:val="21"/>
+          <w:shd w:val="clear" w:color="auto" w:fill="E4FFEA"/>
+        </w:rPr>
+        <w:t> &gt; 7, then </w:t>
+      </w:r>
+      <w:proofErr w:type="spellStart"/>
+      <w:r>
+        <w:rPr>
+          <w:rStyle w:val="mjx-char"/>
+          <w:rFonts w:ascii="MJXc-TeX-math-Iw" w:hAnsi="MJXc-TeX-math-Iw" w:cs="Arial"/>
+          <w:color w:val="5A5A5A"/>
+          <w:sz w:val="26"/>
+          <w:szCs w:val="26"/>
+          <w:bdr w:val="none" w:sz="0" w:space="0" w:color="auto" w:frame="1"/>
+          <w:shd w:val="clear" w:color="auto" w:fill="E4FFEA"/>
+        </w:rPr>
+        <w:t>C</w:t>
+      </w:r>
+      <w:r>
+        <w:rPr>
+          <w:rStyle w:val="mjx-char"/>
+          <w:rFonts w:ascii="MJXc-TeX-math-Iw" w:hAnsi="MJXc-TeX-math-Iw" w:cs="Arial"/>
+          <w:color w:val="5A5A5A"/>
+          <w:sz w:val="19"/>
+          <w:szCs w:val="19"/>
+          <w:bdr w:val="none" w:sz="0" w:space="0" w:color="auto" w:frame="1"/>
+          <w:shd w:val="clear" w:color="auto" w:fill="E4FFEA"/>
+        </w:rPr>
+        <w:t>p</w:t>
+      </w:r>
+      <w:proofErr w:type="spellEnd"/>
+      <w:r>
+        <w:rPr>
+          <w:rFonts w:ascii="Arial" w:hAnsi="Arial" w:cs="Arial"/>
+          <w:i/>
+          <w:iCs/>
+          <w:color w:val="5A5A5A"/>
+          <w:sz w:val="21"/>
+          <w:szCs w:val="21"/>
+          <w:shd w:val="clear" w:color="auto" w:fill="E4FFEA"/>
+        </w:rPr>
+        <w:t> will give a lower value; else, </w:t>
+      </w:r>
+      <w:r>
+        <w:rPr>
+          <w:rStyle w:val="mjx-char"/>
+          <w:rFonts w:ascii="MJXc-TeX-math-Iw" w:hAnsi="MJXc-TeX-math-Iw" w:cs="Arial"/>
+          <w:color w:val="5A5A5A"/>
+          <w:sz w:val="26"/>
+          <w:szCs w:val="26"/>
+          <w:bdr w:val="none" w:sz="0" w:space="0" w:color="auto" w:frame="1"/>
+          <w:shd w:val="clear" w:color="auto" w:fill="E4FFEA"/>
+        </w:rPr>
+        <w:t>BIC</w:t>
+      </w:r>
+      <w:r>
+        <w:rPr>
+          <w:rFonts w:ascii="Arial" w:hAnsi="Arial" w:cs="Arial"/>
+          <w:i/>
+          <w:iCs/>
+          <w:color w:val="5A5A5A"/>
+          <w:sz w:val="21"/>
+          <w:szCs w:val="21"/>
+          <w:shd w:val="clear" w:color="auto" w:fill="E4FFEA"/>
+        </w:rPr>
+        <w:t>.</w:t>
+      </w:r>
+    </w:p>
+    <w:p>
+      <w:pPr>
+        <w:spacing w:line="240" w:lineRule="auto"/>
+      </w:pPr>
+      <w:r>
+        <w:t>Feature subset selection can be done in the following ways:</w:t>
+      </w:r>
+    </w:p>
+    <w:p>
+      <w:pPr>
+        <w:pStyle w:val="ListParagraph"/>
+        <w:numPr>
+          <w:ilvl w:val="0"/>
+          <w:numId w:val="5"/>
+        </w:numPr>
+        <w:spacing w:line="240" w:lineRule="auto"/>
+      </w:pPr>
+      <w:r>
+        <w:t>Best Subset Selection</w:t>
+      </w:r>
+    </w:p>
+    <w:p>
+      <w:pPr>
+        <w:pStyle w:val="ListParagraph"/>
+        <w:numPr>
+          <w:ilvl w:val="0"/>
+          <w:numId w:val="5"/>
+        </w:numPr>
+        <w:spacing w:line="240" w:lineRule="auto"/>
+      </w:pPr>
+      <w:r>
+        <w:t>Stepwise Selection</w:t>
+      </w:r>
+    </w:p>
+    <w:p>
+      <w:pPr>
+        <w:spacing w:line="240" w:lineRule="auto"/>
+      </w:pPr>
+      <w:r>
+        <w:t>Best Subset Selection</w:t>
+      </w:r>
+      <w:r>
+        <w:t>:</w:t>
+      </w:r>
+    </w:p>
+    <w:p>
+      <w:pPr>
+        <w:spacing w:line="240" w:lineRule="auto"/>
+        <w:rPr>
+          <w:color w:val="333333"/>
+          <w:shd w:val="clear" w:color="auto" w:fill="F5F5F5"/>
+        </w:rPr>
+      </w:pPr>
+      <w:r>
+        <w:rPr>
+          <w:noProof/>
+        </w:rPr>
+        <w:lastRenderedPageBreak/>
+        <w:drawing>
+          <wp:inline distT="0" distB="0" distL="0" distR="0" wp14:anchorId="2A796F8F" wp14:editId="1676C62E">
+            <wp:extent cx="4368231" cy="3014804"/>
+            <wp:effectExtent l="0" t="0" r="0" b="0"/>
+            <wp:docPr id="34" name="Picture 34" descr="https://cdn.upgrad.com/UpGrad/temp/c965609d-9f31-4ac1-a3e4-83631e673b11/Best+Subset+Selection.png"/>
+            <wp:cNvGraphicFramePr>
+              <a:graphicFrameLocks xmlns:a="http://schemas.openxmlformats.org/drawingml/2006/main" noChangeAspect="1"/>
+            </wp:cNvGraphicFramePr>
+            <a:graphic xmlns:a="http://schemas.openxmlformats.org/drawingml/2006/main">
+              <a:graphicData uri="http://schemas.openxmlformats.org/drawingml/2006/picture">
+                <pic:pic xmlns:pic="http://schemas.openxmlformats.org/drawingml/2006/picture">
+                  <pic:nvPicPr>
+                    <pic:cNvPr id="0" name="Picture 106" descr="https://cdn.upgrad.com/UpGrad/temp/c965609d-9f31-4ac1-a3e4-83631e673b11/Best+Subset+Selection.png"/>
+                    <pic:cNvPicPr>
+                      <a:picLocks noChangeAspect="1" noChangeArrowheads="1"/>
+                    </pic:cNvPicPr>
+                  </pic:nvPicPr>
+                  <pic:blipFill>
+                    <a:blip r:embed="rId19">
+                      <a:extLst>
+                        <a:ext uri="{28A0092B-C50C-407E-A947-70E740481C1C}">
+                          <a14:useLocalDpi xmlns:a14="http://schemas.microsoft.com/office/drawing/2010/main" val="0"/>
+                        </a:ext>
+                      </a:extLst>
+                    </a:blip>
+                    <a:srcRect/>
+                    <a:stretch>
+                      <a:fillRect/>
+                    </a:stretch>
+                  </pic:blipFill>
+                  <pic:spPr bwMode="auto">
+                    <a:xfrm>
+                      <a:off x="0" y="0"/>
+                      <a:ext cx="4378334" cy="3021777"/>
+                    </a:xfrm>
+                    <a:prstGeom prst="rect">
+                      <a:avLst/>
+                    </a:prstGeom>
+                    <a:noFill/>
+                    <a:ln>
+                      <a:noFill/>
+                    </a:ln>
+                  </pic:spPr>
+                </pic:pic>
+              </a:graphicData>
+            </a:graphic>
+          </wp:inline>
+        </w:drawing>
+      </w:r>
+    </w:p>
+    <w:p>
+      <w:pPr>
+        <w:pStyle w:val="NormalWeb"/>
+        <w:spacing w:before="0" w:beforeAutospacing="0" w:after="150" w:afterAutospacing="0"/>
+        <w:rPr>
+          <w:rFonts w:ascii="Arial" w:hAnsi="Arial" w:cs="Arial"/>
+          <w:b/>
+          <w:bCs/>
+          <w:color w:val="5A5A5A"/>
+          <w:sz w:val="21"/>
+          <w:szCs w:val="21"/>
+        </w:rPr>
+      </w:pPr>
+      <w:r>
+        <w:rPr>
+          <w:rFonts w:ascii="Arial" w:hAnsi="Arial" w:cs="Arial"/>
+          <w:b/>
+          <w:bCs/>
+          <w:color w:val="5A5A5A"/>
+          <w:sz w:val="21"/>
+          <w:szCs w:val="21"/>
+        </w:rPr>
+        <w:br/>
+        <w:t>Suggested Answer</w:t>
+      </w:r>
+    </w:p>
+    <w:p>
+      <w:pPr>
+        <w:pStyle w:val="NormalWeb"/>
+        <w:shd w:val="clear" w:color="auto" w:fill="FFFEE2"/>
+        <w:spacing w:before="0" w:beforeAutospacing="0" w:after="150" w:afterAutospacing="0"/>
+        <w:rPr>
+          <w:rFonts w:ascii="Arial" w:hAnsi="Arial" w:cs="Arial"/>
+          <w:color w:val="333333"/>
+        </w:rPr>
+      </w:pPr>
+      <w:r>
+        <w:rPr>
+          <w:rFonts w:ascii="Arial" w:hAnsi="Arial" w:cs="Arial"/>
+          <w:color w:val="333333"/>
+        </w:rPr>
+        <w:t>In the Best Subset Selection algorithm, we start with 0 features, i.e. a null model M0 with no features. Now, as we increase the number of features, we consider every model that has all combinations of a certain number of features. and select a model which results in the least RSS (or largest R2). This gives us a model Md with d features. We continue this iteration by increasing the value of d by one till you reach d is equal to the number of features in the dataset and find the models M0, M1, M</w:t>
+      </w:r>
+      <w:proofErr w:type="gramStart"/>
+      <w:r>
+        <w:rPr>
+          <w:rFonts w:ascii="Arial" w:hAnsi="Arial" w:cs="Arial"/>
+          <w:color w:val="333333"/>
+        </w:rPr>
+        <w:t>2,...</w:t>
+      </w:r>
+      <w:proofErr w:type="gramEnd"/>
+      <w:r>
+        <w:rPr>
+          <w:rFonts w:ascii="Arial" w:hAnsi="Arial" w:cs="Arial"/>
+          <w:color w:val="333333"/>
+        </w:rPr>
+        <w:t xml:space="preserve">.., </w:t>
+      </w:r>
+      <w:proofErr w:type="spellStart"/>
+      <w:r>
+        <w:rPr>
+          <w:rFonts w:ascii="Arial" w:hAnsi="Arial" w:cs="Arial"/>
+          <w:color w:val="333333"/>
+        </w:rPr>
+        <w:t>Mp</w:t>
+      </w:r>
+      <w:proofErr w:type="spellEnd"/>
+      <w:r>
+        <w:rPr>
+          <w:rFonts w:ascii="Arial" w:hAnsi="Arial" w:cs="Arial"/>
+          <w:color w:val="333333"/>
+        </w:rPr>
+        <w:t>. Out of all these models M0, M1, M</w:t>
+      </w:r>
+      <w:proofErr w:type="gramStart"/>
+      <w:r>
+        <w:rPr>
+          <w:rFonts w:ascii="Arial" w:hAnsi="Arial" w:cs="Arial"/>
+          <w:color w:val="333333"/>
+        </w:rPr>
+        <w:t>2,...</w:t>
+      </w:r>
+      <w:proofErr w:type="gramEnd"/>
+      <w:r>
+        <w:rPr>
+          <w:rFonts w:ascii="Arial" w:hAnsi="Arial" w:cs="Arial"/>
+          <w:color w:val="333333"/>
+        </w:rPr>
+        <w:t xml:space="preserve">.., </w:t>
+      </w:r>
+      <w:proofErr w:type="spellStart"/>
+      <w:r>
+        <w:rPr>
+          <w:rFonts w:ascii="Arial" w:hAnsi="Arial" w:cs="Arial"/>
+          <w:color w:val="333333"/>
+        </w:rPr>
+        <w:t>Mp</w:t>
+      </w:r>
+      <w:proofErr w:type="spellEnd"/>
+      <w:r>
+        <w:rPr>
+          <w:rFonts w:ascii="Arial" w:hAnsi="Arial" w:cs="Arial"/>
+          <w:color w:val="333333"/>
+        </w:rPr>
+        <w:t xml:space="preserve">, select the best one, as measured by measures such as </w:t>
+      </w:r>
+      <w:proofErr w:type="spellStart"/>
+      <w:r>
+        <w:rPr>
+          <w:rFonts w:ascii="Arial" w:hAnsi="Arial" w:cs="Arial"/>
+          <w:color w:val="333333"/>
+        </w:rPr>
+        <w:t>Cp</w:t>
+      </w:r>
+      <w:proofErr w:type="spellEnd"/>
+      <w:r>
+        <w:rPr>
+          <w:rFonts w:ascii="Arial" w:hAnsi="Arial" w:cs="Arial"/>
+          <w:color w:val="333333"/>
+        </w:rPr>
+        <w:t>, AIC, BIC, Adjusted R2 or mean cross-validated error.</w:t>
+      </w:r>
+    </w:p>
+    <w:p>
+      <w:pPr>
+        <w:spacing w:line="240" w:lineRule="auto"/>
+        <w:rPr>
+          <w:color w:val="333333"/>
+          <w:shd w:val="clear" w:color="auto" w:fill="F5F5F5"/>
+        </w:rPr>
+      </w:pPr>
+      <w:r>
+        <w:br/>
+      </w:r>
+      <w:r>
+        <w:rPr>
+          <w:color w:val="333333"/>
+          <w:shd w:val="clear" w:color="auto" w:fill="F5F5F5"/>
+        </w:rPr>
+        <w:t xml:space="preserve">We can see that the total number of models that need to be </w:t>
+      </w:r>
+      <w:proofErr w:type="spellStart"/>
+      <w:r>
+        <w:rPr>
+          <w:color w:val="333333"/>
+          <w:shd w:val="clear" w:color="auto" w:fill="F5F5F5"/>
+        </w:rPr>
+        <w:t>analysed</w:t>
+      </w:r>
+      <w:proofErr w:type="spellEnd"/>
+      <w:r>
+        <w:rPr>
+          <w:color w:val="333333"/>
+          <w:shd w:val="clear" w:color="auto" w:fill="F5F5F5"/>
+        </w:rPr>
+        <w:t xml:space="preserve"> for Best Subset Selection is </w:t>
+      </w:r>
+      <w:r>
+        <w:rPr>
+          <w:rStyle w:val="mjx-char"/>
+          <w:rFonts w:ascii="MJXc-TeX-main-Rw" w:hAnsi="MJXc-TeX-main-Rw"/>
+          <w:color w:val="333333"/>
+          <w:sz w:val="30"/>
+          <w:szCs w:val="30"/>
+          <w:bdr w:val="none" w:sz="0" w:space="0" w:color="auto" w:frame="1"/>
+          <w:shd w:val="clear" w:color="auto" w:fill="F5F5F5"/>
+        </w:rPr>
+        <w:t>2</w:t>
+      </w:r>
+      <w:r>
+        <w:rPr>
+          <w:rStyle w:val="mjx-char"/>
+          <w:rFonts w:ascii="MJXc-TeX-math-Iw" w:hAnsi="MJXc-TeX-math-Iw"/>
+          <w:color w:val="333333"/>
+          <w:sz w:val="21"/>
+          <w:szCs w:val="21"/>
+          <w:bdr w:val="none" w:sz="0" w:space="0" w:color="auto" w:frame="1"/>
+          <w:shd w:val="clear" w:color="auto" w:fill="F5F5F5"/>
+        </w:rPr>
+        <w:t>p</w:t>
+      </w:r>
+      <w:r>
+        <w:rPr>
+          <w:color w:val="333333"/>
+          <w:shd w:val="clear" w:color="auto" w:fill="F5F5F5"/>
+        </w:rPr>
+        <w:t> where </w:t>
+      </w:r>
+      <w:r>
+        <w:rPr>
+          <w:rStyle w:val="mjx-char"/>
+          <w:rFonts w:ascii="MJXc-TeX-math-Iw" w:hAnsi="MJXc-TeX-math-Iw"/>
+          <w:color w:val="333333"/>
+          <w:sz w:val="30"/>
+          <w:szCs w:val="30"/>
+          <w:bdr w:val="none" w:sz="0" w:space="0" w:color="auto" w:frame="1"/>
+          <w:shd w:val="clear" w:color="auto" w:fill="F5F5F5"/>
+        </w:rPr>
+        <w:t>p</w:t>
+      </w:r>
+      <w:r>
+        <w:rPr>
+          <w:color w:val="333333"/>
+          <w:shd w:val="clear" w:color="auto" w:fill="F5F5F5"/>
+        </w:rPr>
+        <w:t> is the total number of predictors.</w:t>
+      </w:r>
+    </w:p>
+    <w:p>
+      <w:pPr>
+        <w:spacing w:line="240" w:lineRule="auto"/>
+        <w:rPr>
+          <w:b/>
+          <w:color w:val="333333"/>
+          <w:shd w:val="clear" w:color="auto" w:fill="F5F5F5"/>
+        </w:rPr>
+      </w:pPr>
+      <w:r>
+        <w:rPr>
+          <w:b/>
+          <w:color w:val="333333"/>
+          <w:shd w:val="clear" w:color="auto" w:fill="F5F5F5"/>
+        </w:rPr>
+        <w:t>Stepwise Selection</w:t>
+      </w:r>
+      <w:r>
+        <w:rPr>
+          <w:b/>
+          <w:color w:val="333333"/>
+          <w:shd w:val="clear" w:color="auto" w:fill="F5F5F5"/>
+        </w:rPr>
+        <w:t xml:space="preserve"> - Forward</w:t>
+      </w:r>
+    </w:p>
+    <w:p>
+      <w:pPr>
+        <w:spacing w:line="240" w:lineRule="auto"/>
+      </w:pPr>
+      <w:r>
+        <w:rPr>
+          <w:noProof/>
+        </w:rPr>
+        <w:lastRenderedPageBreak/>
+        <w:drawing>
+          <wp:inline distT="0" distB="0" distL="0" distR="0" wp14:anchorId="2B4A992B" wp14:editId="63E5B48D">
+            <wp:extent cx="5015620" cy="3479421"/>
+            <wp:effectExtent l="0" t="0" r="0" b="0"/>
+            <wp:docPr id="35" name="Picture 35" descr="https://cdn.upgrad.com/UpGrad/temp/38676aa9-7fb8-4f24-b86b-af7dc15360ed/Forward+Stepwise.png"/>
+            <wp:cNvGraphicFramePr>
+              <a:graphicFrameLocks xmlns:a="http://schemas.openxmlformats.org/drawingml/2006/main" noChangeAspect="1"/>
+            </wp:cNvGraphicFramePr>
+            <a:graphic xmlns:a="http://schemas.openxmlformats.org/drawingml/2006/main">
+              <a:graphicData uri="http://schemas.openxmlformats.org/drawingml/2006/picture">
+                <pic:pic xmlns:pic="http://schemas.openxmlformats.org/drawingml/2006/picture">
+                  <pic:nvPicPr>
+                    <pic:cNvPr id="0" name="Picture 108" descr="https://cdn.upgrad.com/UpGrad/temp/38676aa9-7fb8-4f24-b86b-af7dc15360ed/Forward+Stepwise.png"/>
+                    <pic:cNvPicPr>
+                      <a:picLocks noChangeAspect="1" noChangeArrowheads="1"/>
+                    </pic:cNvPicPr>
+                  </pic:nvPicPr>
+                  <pic:blipFill>
+                    <a:blip r:embed="rId20">
+                      <a:extLst>
+                        <a:ext uri="{28A0092B-C50C-407E-A947-70E740481C1C}">
+                          <a14:useLocalDpi xmlns:a14="http://schemas.microsoft.com/office/drawing/2010/main" val="0"/>
+                        </a:ext>
+                      </a:extLst>
+                    </a:blip>
+                    <a:srcRect/>
+                    <a:stretch>
+                      <a:fillRect/>
+                    </a:stretch>
+                  </pic:blipFill>
+                  <pic:spPr bwMode="auto">
+                    <a:xfrm>
+                      <a:off x="0" y="0"/>
+                      <a:ext cx="5098592" cy="3536980"/>
+                    </a:xfrm>
+                    <a:prstGeom prst="rect">
+                      <a:avLst/>
+                    </a:prstGeom>
+                    <a:noFill/>
+                    <a:ln>
+                      <a:noFill/>
+                    </a:ln>
+                  </pic:spPr>
+                </pic:pic>
+              </a:graphicData>
+            </a:graphic>
+          </wp:inline>
+        </w:drawing>
+      </w:r>
+    </w:p>
+    <w:p>
+      <w:pPr>
+        <w:spacing w:line="240" w:lineRule="auto"/>
+      </w:pPr>
+      <w:r>
+        <w:t>Stepwise Selection – backward</w:t>
+      </w:r>
+    </w:p>
+    <w:p>
+      <w:pPr>
+        <w:spacing w:line="240" w:lineRule="auto"/>
+      </w:pPr>
+      <w:r>
+        <w:rPr>
+          <w:noProof/>
+        </w:rPr>
+        <w:drawing>
+          <wp:inline distT="0" distB="0" distL="0" distR="0" wp14:anchorId="1572536C" wp14:editId="7133C1E4">
+            <wp:extent cx="5441132" cy="3774608"/>
+            <wp:effectExtent l="0" t="0" r="7620" b="0"/>
+            <wp:docPr id="36" name="Picture 36" descr="https://cdn.upgrad.com/UpGrad/temp/04ca0cc1-7e71-483c-9f53-8df0d5651cbb/Backward+Stepwise.png"/>
+            <wp:cNvGraphicFramePr>
+              <a:graphicFrameLocks xmlns:a="http://schemas.openxmlformats.org/drawingml/2006/main" noChangeAspect="1"/>
+            </wp:cNvGraphicFramePr>
+            <a:graphic xmlns:a="http://schemas.openxmlformats.org/drawingml/2006/main">
+              <a:graphicData uri="http://schemas.openxmlformats.org/drawingml/2006/picture">
+                <pic:pic xmlns:pic="http://schemas.openxmlformats.org/drawingml/2006/picture">
+                  <pic:nvPicPr>
+                    <pic:cNvPr id="0" name="Picture 110" descr="https://cdn.upgrad.com/UpGrad/temp/04ca0cc1-7e71-483c-9f53-8df0d5651cbb/Backward+Stepwise.png"/>
+                    <pic:cNvPicPr>
+                      <a:picLocks noChangeAspect="1" noChangeArrowheads="1"/>
+                    </pic:cNvPicPr>
+                  </pic:nvPicPr>
+                  <pic:blipFill>
+                    <a:blip r:embed="rId21">
+                      <a:extLst>
+                        <a:ext uri="{28A0092B-C50C-407E-A947-70E740481C1C}">
+                          <a14:useLocalDpi xmlns:a14="http://schemas.microsoft.com/office/drawing/2010/main" val="0"/>
+                        </a:ext>
+                      </a:extLst>
+                    </a:blip>
+                    <a:srcRect/>
+                    <a:stretch>
+                      <a:fillRect/>
+                    </a:stretch>
+                  </pic:blipFill>
+                  <pic:spPr bwMode="auto">
+                    <a:xfrm>
+                      <a:off x="0" y="0"/>
+                      <a:ext cx="5456525" cy="3785287"/>
+                    </a:xfrm>
+                    <a:prstGeom prst="rect">
+                      <a:avLst/>
+                    </a:prstGeom>
+                    <a:noFill/>
+                    <a:ln>
+                      <a:noFill/>
+                    </a:ln>
+                  </pic:spPr>
+                </pic:pic>
+              </a:graphicData>
+            </a:graphic>
+          </wp:inline>
+        </w:drawing>
+      </w:r>
+    </w:p>
+    <w:p>
+      <w:pPr>
+        <w:spacing w:line="240" w:lineRule="auto"/>
+        <w:rPr>
+          <w:color w:val="333333"/>
+          <w:shd w:val="clear" w:color="auto" w:fill="F5F5F5"/>
+        </w:rPr>
+      </w:pPr>
+      <w:r>
+        <w:rPr>
+          <w:color w:val="333333"/>
+          <w:shd w:val="clear" w:color="auto" w:fill="F5F5F5"/>
+        </w:rPr>
+        <w:t xml:space="preserve">We can see that the total number of models that need to be </w:t>
+      </w:r>
+      <w:proofErr w:type="spellStart"/>
+      <w:r>
+        <w:rPr>
+          <w:color w:val="333333"/>
+          <w:shd w:val="clear" w:color="auto" w:fill="F5F5F5"/>
+        </w:rPr>
+        <w:t>analysed</w:t>
+      </w:r>
+      <w:proofErr w:type="spellEnd"/>
+      <w:r>
+        <w:rPr>
+          <w:color w:val="333333"/>
+          <w:shd w:val="clear" w:color="auto" w:fill="F5F5F5"/>
+        </w:rPr>
+        <w:t xml:space="preserve"> for forward stepwise selection is </w:t>
+      </w:r>
+      <w:r>
+        <w:rPr>
+          <w:rStyle w:val="mjx-char"/>
+          <w:rFonts w:ascii="MJXc-TeX-main-Rw" w:hAnsi="MJXc-TeX-main-Rw"/>
+          <w:color w:val="333333"/>
+          <w:sz w:val="30"/>
+          <w:szCs w:val="30"/>
+          <w:bdr w:val="none" w:sz="0" w:space="0" w:color="auto" w:frame="1"/>
+          <w:shd w:val="clear" w:color="auto" w:fill="F5F5F5"/>
+        </w:rPr>
+        <w:t>1+</w:t>
+      </w:r>
+      <w:r>
+        <w:rPr>
+          <w:rStyle w:val="mjx-char"/>
+          <w:rFonts w:ascii="MJXc-TeX-math-Iw" w:hAnsi="MJXc-TeX-math-Iw"/>
+          <w:color w:val="333333"/>
+          <w:sz w:val="21"/>
+          <w:szCs w:val="21"/>
+          <w:bdr w:val="none" w:sz="0" w:space="0" w:color="auto" w:frame="1"/>
+          <w:shd w:val="clear" w:color="auto" w:fill="F5F5F5"/>
+        </w:rPr>
+        <w:t>p</w:t>
+      </w:r>
+      <w:r>
+        <w:rPr>
+          <w:rStyle w:val="mjx-char"/>
+          <w:rFonts w:ascii="MJXc-TeX-main-Rw" w:hAnsi="MJXc-TeX-main-Rw"/>
+          <w:color w:val="333333"/>
+          <w:sz w:val="21"/>
+          <w:szCs w:val="21"/>
+          <w:bdr w:val="none" w:sz="0" w:space="0" w:color="auto" w:frame="1"/>
+          <w:shd w:val="clear" w:color="auto" w:fill="F5F5F5"/>
+        </w:rPr>
+        <w:t>(</w:t>
+      </w:r>
+      <w:r>
+        <w:rPr>
+          <w:rStyle w:val="mjx-char"/>
+          <w:rFonts w:ascii="MJXc-TeX-math-Iw" w:hAnsi="MJXc-TeX-math-Iw"/>
+          <w:color w:val="333333"/>
+          <w:sz w:val="21"/>
+          <w:szCs w:val="21"/>
+          <w:bdr w:val="none" w:sz="0" w:space="0" w:color="auto" w:frame="1"/>
+          <w:shd w:val="clear" w:color="auto" w:fill="F5F5F5"/>
+        </w:rPr>
+        <w:t>p</w:t>
+      </w:r>
+      <w:r>
+        <w:rPr>
+          <w:rStyle w:val="mjx-char"/>
+          <w:rFonts w:ascii="MJXc-TeX-main-Rw" w:hAnsi="MJXc-TeX-main-Rw"/>
+          <w:color w:val="333333"/>
+          <w:sz w:val="21"/>
+          <w:szCs w:val="21"/>
+          <w:bdr w:val="none" w:sz="0" w:space="0" w:color="auto" w:frame="1"/>
+          <w:shd w:val="clear" w:color="auto" w:fill="F5F5F5"/>
+        </w:rPr>
+        <w:t>+1)2</w:t>
+      </w:r>
+      <w:r>
+        <w:rPr>
+          <w:color w:val="333333"/>
+          <w:shd w:val="clear" w:color="auto" w:fill="F5F5F5"/>
+        </w:rPr>
+        <w:t>, where </w:t>
+      </w:r>
+      <w:r>
+        <w:rPr>
+          <w:rStyle w:val="mjx-char"/>
+          <w:rFonts w:ascii="MJXc-TeX-math-Iw" w:hAnsi="MJXc-TeX-math-Iw"/>
+          <w:color w:val="333333"/>
+          <w:sz w:val="30"/>
+          <w:szCs w:val="30"/>
+          <w:bdr w:val="none" w:sz="0" w:space="0" w:color="auto" w:frame="1"/>
+          <w:shd w:val="clear" w:color="auto" w:fill="F5F5F5"/>
+        </w:rPr>
+        <w:t>p</w:t>
+      </w:r>
+      <w:r>
+        <w:rPr>
+          <w:color w:val="333333"/>
+          <w:shd w:val="clear" w:color="auto" w:fill="F5F5F5"/>
+        </w:rPr>
+        <w:t> is the total number of predictors. It is the same for backward stepwise selection.</w:t>
+      </w:r>
+    </w:p>
+    <w:p>
+      <w:pPr>
+        <w:pStyle w:val="NormalWeb"/>
+        <w:shd w:val="clear" w:color="auto" w:fill="E4FFEA"/>
+        <w:spacing w:before="0" w:beforeAutospacing="0" w:after="0" w:afterAutospacing="0" w:line="300" w:lineRule="atLeast"/>
+        <w:rPr>
+          <w:rFonts w:ascii="Arial" w:hAnsi="Arial" w:cs="Arial"/>
+          <w:b/>
+          <w:bCs/>
+          <w:color w:val="5A5A5A"/>
+          <w:sz w:val="21"/>
+          <w:szCs w:val="21"/>
+        </w:rPr>
+      </w:pPr>
+      <w:r>
+        <w:rPr>
+          <w:rFonts w:ascii="Arial" w:hAnsi="Arial" w:cs="Arial"/>
+          <w:color w:val="808080"/>
+          <w:sz w:val="21"/>
+          <w:szCs w:val="21"/>
+          <w:shd w:val="clear" w:color="auto" w:fill="FFFFFF"/>
+        </w:rPr>
+        <w:t>In backward stepwise selection, how many models do we fit at each step as we decrease '</w:t>
+      </w:r>
+      <w:r>
+        <w:rPr>
+          <w:rStyle w:val="mjx-char"/>
+          <w:rFonts w:ascii="MJXc-TeX-math-Iw" w:hAnsi="MJXc-TeX-math-Iw" w:cs="Arial"/>
+          <w:color w:val="808080"/>
+          <w:sz w:val="26"/>
+          <w:szCs w:val="26"/>
+          <w:bdr w:val="none" w:sz="0" w:space="0" w:color="auto" w:frame="1"/>
+          <w:shd w:val="clear" w:color="auto" w:fill="FFFFFF"/>
+        </w:rPr>
+        <w:t>d</w:t>
+      </w:r>
+      <w:r>
+        <w:rPr>
+          <w:rFonts w:ascii="Arial" w:hAnsi="Arial" w:cs="Arial"/>
+          <w:color w:val="808080"/>
+          <w:sz w:val="21"/>
+          <w:szCs w:val="21"/>
+          <w:shd w:val="clear" w:color="auto" w:fill="FFFFFF"/>
+        </w:rPr>
+        <w:t>'? (The total number of predictors is </w:t>
+      </w:r>
+      <w:r>
+        <w:rPr>
+          <w:rStyle w:val="mjx-char"/>
+          <w:rFonts w:ascii="MJXc-TeX-math-Iw" w:hAnsi="MJXc-TeX-math-Iw" w:cs="Arial"/>
+          <w:color w:val="808080"/>
+          <w:sz w:val="26"/>
+          <w:szCs w:val="26"/>
+          <w:bdr w:val="none" w:sz="0" w:space="0" w:color="auto" w:frame="1"/>
+          <w:shd w:val="clear" w:color="auto" w:fill="FFFFFF"/>
+        </w:rPr>
+        <w:t>p</w:t>
+      </w:r>
+      <w:r>
+        <w:rPr>
+          <w:rFonts w:ascii="Arial" w:hAnsi="Arial" w:cs="Arial"/>
+          <w:color w:val="808080"/>
+          <w:sz w:val="21"/>
+          <w:szCs w:val="21"/>
+          <w:shd w:val="clear" w:color="auto" w:fill="FFFFFF"/>
+        </w:rPr>
+        <w:t>.)</w:t>
+      </w:r>
+      <w:r>
+        <w:rPr>
+          <w:rFonts w:ascii="Arial" w:hAnsi="Arial" w:cs="Arial"/>
+          <w:color w:val="808080"/>
+          <w:sz w:val="21"/>
+          <w:szCs w:val="21"/>
+          <w:shd w:val="clear" w:color="auto" w:fill="FFFFFF"/>
+        </w:rPr>
+        <w:t xml:space="preserve"> </w:t>
+      </w:r>
+      <w:r>
+        <w:rPr>
+          <w:rFonts w:ascii="MJXc-TeX-math-Iw" w:hAnsi="MJXc-TeX-math-Iw" w:cs="Arial"/>
+          <w:color w:val="5A5A5A"/>
+          <w:sz w:val="26"/>
+          <w:szCs w:val="26"/>
+          <w:bdr w:val="none" w:sz="0" w:space="0" w:color="auto" w:frame="1"/>
+        </w:rPr>
+        <w:br/>
+      </w:r>
+      <w:proofErr w:type="gramStart"/>
+      <w:r>
+        <w:rPr>
+          <w:rFonts w:ascii="MJXc-TeX-math-Iw" w:hAnsi="MJXc-TeX-math-Iw" w:cs="Arial"/>
+          <w:color w:val="5A5A5A"/>
+          <w:sz w:val="26"/>
+          <w:szCs w:val="26"/>
+          <w:bdr w:val="none" w:sz="0" w:space="0" w:color="auto" w:frame="1"/>
+        </w:rPr>
+        <w:t>p</w:t>
+      </w:r>
+      <w:r>
+        <w:rPr>
+          <w:rFonts w:ascii="MJXc-TeX-main-Rw" w:hAnsi="MJXc-TeX-main-Rw" w:cs="Arial"/>
+          <w:color w:val="5A5A5A"/>
+          <w:sz w:val="26"/>
+          <w:szCs w:val="26"/>
+          <w:bdr w:val="none" w:sz="0" w:space="0" w:color="auto" w:frame="1"/>
+        </w:rPr>
+        <w:t>,</w:t>
+      </w:r>
+      <w:r>
+        <w:rPr>
+          <w:rFonts w:ascii="MJXc-TeX-math-Iw" w:hAnsi="MJXc-TeX-math-Iw" w:cs="Arial"/>
+          <w:color w:val="5A5A5A"/>
+          <w:sz w:val="26"/>
+          <w:szCs w:val="26"/>
+          <w:bdr w:val="none" w:sz="0" w:space="0" w:color="auto" w:frame="1"/>
+        </w:rPr>
+        <w:t>p</w:t>
+      </w:r>
+      <w:proofErr w:type="gramEnd"/>
+      <w:r>
+        <w:rPr>
+          <w:rFonts w:ascii="MJXc-TeX-main-Rw" w:hAnsi="MJXc-TeX-main-Rw" w:cs="Arial"/>
+          <w:color w:val="5A5A5A"/>
+          <w:sz w:val="26"/>
+          <w:szCs w:val="26"/>
+          <w:bdr w:val="none" w:sz="0" w:space="0" w:color="auto" w:frame="1"/>
+        </w:rPr>
+        <w:t>−1,</w:t>
+      </w:r>
+      <w:r>
+        <w:rPr>
+          <w:rFonts w:ascii="MJXc-TeX-math-Iw" w:hAnsi="MJXc-TeX-math-Iw" w:cs="Arial"/>
+          <w:color w:val="5A5A5A"/>
+          <w:sz w:val="26"/>
+          <w:szCs w:val="26"/>
+          <w:bdr w:val="none" w:sz="0" w:space="0" w:color="auto" w:frame="1"/>
+        </w:rPr>
+        <w:t>p</w:t>
+      </w:r>
+      <w:r>
+        <w:rPr>
+          <w:rFonts w:ascii="MJXc-TeX-main-Rw" w:hAnsi="MJXc-TeX-main-Rw" w:cs="Arial"/>
+          <w:color w:val="5A5A5A"/>
+          <w:sz w:val="26"/>
+          <w:szCs w:val="26"/>
+          <w:bdr w:val="none" w:sz="0" w:space="0" w:color="auto" w:frame="1"/>
+        </w:rPr>
+        <w:t>−2,......,2,</w:t>
+      </w:r>
+    </w:p>
+    <w:p>
+      <w:pPr>
+        <w:spacing w:line="240" w:lineRule="auto"/>
+      </w:pPr>
+    </w:p>
+    <w:p>
+      <w:pPr>
+        <w:shd w:val="clear" w:color="auto" w:fill="F1F1F1"/>
+        <w:spacing w:after="150" w:line="270" w:lineRule="atLeast"/>
+        <w:ind w:left="72"/>
+        <w:rPr>
+          <w:rFonts w:ascii="Times New Roman" w:eastAsia="Times New Roman" w:hAnsi="Times New Roman" w:cs="Times New Roman"/>
+          <w:i/>
+          <w:iCs/>
+          <w:color w:val="5A5A5A"/>
+          <w:sz w:val="21"/>
+          <w:szCs w:val="21"/>
+        </w:rPr>
+      </w:pPr>
+      <w:r>
+        <w:rPr>
+          <w:rFonts w:ascii="Times New Roman" w:eastAsia="Times New Roman" w:hAnsi="Times New Roman" w:cs="Times New Roman"/>
+          <w:i/>
+          <w:iCs/>
+          <w:color w:val="5A5A5A"/>
+          <w:sz w:val="21"/>
+          <w:szCs w:val="21"/>
+        </w:rPr>
+        <w:lastRenderedPageBreak/>
+        <w:t>When n &lt; p and the number of predictors &gt; 40, we can only use forward stepwise selection. </w:t>
+      </w:r>
+    </w:p>
+    <w:p>
+      <w:pPr>
+        <w:spacing w:line="240" w:lineRule="auto"/>
+        <w:rPr>
+          <w:rFonts w:ascii="Arial" w:hAnsi="Arial" w:cs="Arial"/>
+          <w:i/>
+          <w:iCs/>
+          <w:color w:val="5A5A5A"/>
+          <w:sz w:val="21"/>
+          <w:szCs w:val="21"/>
+          <w:shd w:val="clear" w:color="auto" w:fill="F1F1F1"/>
+        </w:rPr>
+      </w:pPr>
+      <w:r>
+        <w:rPr>
+          <w:rFonts w:ascii="Arial" w:hAnsi="Arial" w:cs="Arial"/>
+          <w:color w:val="808080"/>
+          <w:sz w:val="21"/>
+          <w:szCs w:val="21"/>
+          <w:shd w:val="clear" w:color="auto" w:fill="FFFFFF"/>
+        </w:rPr>
+        <w:t>Suppose we are regressing an independent variable </w:t>
+      </w:r>
+      <w:r>
+        <w:rPr>
+          <w:rStyle w:val="mjx-char"/>
+          <w:rFonts w:ascii="MJXc-TeX-math-Iw" w:hAnsi="MJXc-TeX-math-Iw" w:cs="Arial"/>
+          <w:color w:val="808080"/>
+          <w:sz w:val="26"/>
+          <w:szCs w:val="26"/>
+          <w:bdr w:val="none" w:sz="0" w:space="0" w:color="auto" w:frame="1"/>
+          <w:shd w:val="clear" w:color="auto" w:fill="FFFFFF"/>
+        </w:rPr>
+        <w:t>y</w:t>
+      </w:r>
+      <w:r>
+        <w:rPr>
+          <w:rFonts w:ascii="Arial" w:hAnsi="Arial" w:cs="Arial"/>
+          <w:color w:val="808080"/>
+          <w:sz w:val="21"/>
+          <w:szCs w:val="21"/>
+          <w:shd w:val="clear" w:color="auto" w:fill="FFFFFF"/>
+        </w:rPr>
+        <w:t> on 18 predictors on a data set with 400 observations. Which method will be able to give us the best model, i.e., one with the lowest test error?</w:t>
+      </w:r>
+      <w:r>
+        <w:rPr>
+          <w:rFonts w:ascii="Times New Roman" w:eastAsia="Times New Roman" w:hAnsi="Times New Roman" w:cs="Times New Roman"/>
+          <w:sz w:val="24"/>
+          <w:szCs w:val="24"/>
+        </w:rPr>
+        <w:br/>
+      </w:r>
+      <w:r>
+        <w:rPr>
+          <w:rFonts w:ascii="Arial" w:hAnsi="Arial" w:cs="Arial"/>
+          <w:i/>
+          <w:iCs/>
+          <w:color w:val="5A5A5A"/>
+          <w:sz w:val="21"/>
+          <w:szCs w:val="21"/>
+          <w:shd w:val="clear" w:color="auto" w:fill="F1F1F1"/>
+        </w:rPr>
+        <w:t xml:space="preserve">Best subset selection can get the best model, as it tries </w:t>
+      </w:r>
+      <w:proofErr w:type="gramStart"/>
+      <w:r>
+        <w:rPr>
+          <w:rFonts w:ascii="Arial" w:hAnsi="Arial" w:cs="Arial"/>
+          <w:i/>
+          <w:iCs/>
+          <w:color w:val="5A5A5A"/>
+          <w:sz w:val="21"/>
+          <w:szCs w:val="21"/>
+          <w:shd w:val="clear" w:color="auto" w:fill="F1F1F1"/>
+        </w:rPr>
+        <w:t>each and every</w:t>
+      </w:r>
+      <w:proofErr w:type="gramEnd"/>
+      <w:r>
+        <w:rPr>
+          <w:rFonts w:ascii="Arial" w:hAnsi="Arial" w:cs="Arial"/>
+          <w:i/>
+          <w:iCs/>
+          <w:color w:val="5A5A5A"/>
+          <w:sz w:val="21"/>
+          <w:szCs w:val="21"/>
+          <w:shd w:val="clear" w:color="auto" w:fill="F1F1F1"/>
+        </w:rPr>
+        <w:t xml:space="preserve"> combination, and here, the number of predictors is also less than 40.</w:t>
+      </w:r>
+    </w:p>
+    <w:p>
+      <w:pPr>
+        <w:spacing w:line="240" w:lineRule="auto"/>
+      </w:pPr>
+    </w:p>
+    <w:p>
+      <w:pPr>
+        <w:spacing w:line="240" w:lineRule="auto"/>
+      </w:pPr>
+      <w:r>
+        <w:t>Graded Questions:</w:t>
+      </w:r>
+    </w:p>
+    <w:p>
+      <w:pPr>
+        <w:spacing w:line="240" w:lineRule="auto"/>
+        <w:rPr>
+          <w:rFonts w:ascii="Arial" w:hAnsi="Arial" w:cs="Arial"/>
+          <w:color w:val="808080"/>
+          <w:sz w:val="21"/>
+          <w:szCs w:val="21"/>
+          <w:shd w:val="clear" w:color="auto" w:fill="FFFFFF"/>
+        </w:rPr>
+      </w:pPr>
+      <w:r>
+        <w:rPr>
+          <w:rFonts w:ascii="Arial" w:hAnsi="Arial" w:cs="Arial"/>
+          <w:color w:val="808080"/>
+          <w:sz w:val="21"/>
+          <w:szCs w:val="21"/>
+          <w:shd w:val="clear" w:color="auto" w:fill="FFFFFF"/>
+        </w:rPr>
+        <w:t>Why is multicollinearity a problem in linear regression? Select the correct option.</w:t>
+      </w:r>
+    </w:p>
+    <w:p>
+      <w:pPr>
+        <w:shd w:val="clear" w:color="auto" w:fill="E4FFEA"/>
+        <w:spacing w:after="0" w:line="300" w:lineRule="atLeast"/>
+        <w:rPr>
+          <w:rFonts w:ascii="Arial" w:eastAsia="Times New Roman" w:hAnsi="Arial" w:cs="Arial"/>
+          <w:b/>
+          <w:bCs/>
+          <w:color w:val="5A5A5A"/>
+          <w:sz w:val="21"/>
+          <w:szCs w:val="21"/>
+        </w:rPr>
+      </w:pPr>
+      <w:r>
+        <w:rPr>
+          <w:rFonts w:ascii="Arial" w:eastAsia="Times New Roman" w:hAnsi="Arial" w:cs="Arial"/>
+          <w:b/>
+          <w:bCs/>
+          <w:color w:val="5A5A5A"/>
+          <w:sz w:val="21"/>
+          <w:szCs w:val="21"/>
+        </w:rPr>
+        <w:t>Singularity of the matrices that need to be inverted for the least squares solution causes instability/breakdown of the algorithm.</w:t>
+      </w:r>
+    </w:p>
+    <w:p>
+      <w:pPr>
+        <w:shd w:val="clear" w:color="auto" w:fill="E4FFEA"/>
+        <w:spacing w:before="90" w:after="90" w:line="270" w:lineRule="atLeast"/>
+        <w:rPr>
+          <w:rFonts w:ascii="Times New Roman" w:eastAsia="Times New Roman" w:hAnsi="Times New Roman" w:cs="Times New Roman"/>
+          <w:i/>
+          <w:iCs/>
+          <w:sz w:val="24"/>
+          <w:szCs w:val="24"/>
+        </w:rPr>
+      </w:pPr>
+      <w:proofErr w:type="gramStart"/>
+      <w:r>
+        <w:rPr>
+          <w:rFonts w:ascii="Arial" w:eastAsia="Times New Roman" w:hAnsi="Arial" w:cs="Arial"/>
+          <w:b/>
+          <w:bCs/>
+          <w:color w:val="5A5A5A"/>
+          <w:sz w:val="21"/>
+          <w:szCs w:val="21"/>
+        </w:rPr>
+        <w:t>Feedback :</w:t>
+      </w:r>
+      <w:proofErr w:type="gramEnd"/>
+    </w:p>
+    <w:p>
+      <w:pPr>
+        <w:shd w:val="clear" w:color="auto" w:fill="E4FFEA"/>
+        <w:spacing w:after="150" w:line="270" w:lineRule="atLeast"/>
+        <w:rPr>
+          <w:rFonts w:ascii="Times New Roman" w:eastAsia="Times New Roman" w:hAnsi="Times New Roman" w:cs="Times New Roman"/>
+          <w:sz w:val="24"/>
+          <w:szCs w:val="24"/>
+        </w:rPr>
+      </w:pPr>
+      <w:r>
+        <w:rPr>
+          <w:rFonts w:ascii="Arial" w:eastAsia="Times New Roman" w:hAnsi="Arial" w:cs="Arial"/>
+          <w:i/>
+          <w:iCs/>
+          <w:color w:val="5A5A5A"/>
+          <w:sz w:val="21"/>
+          <w:szCs w:val="21"/>
+        </w:rPr>
+        <w:t>Multicollinearity means that some of the attributes (features) are linearly dependent. This means that in a feature matrix, one or more columns can be written as a linear combination of the other features. As a result, the determinant of the matrix will become 0 causing the matrix to be singular.</w:t>
+      </w:r>
+    </w:p>
+    <w:p>
+      <w:pPr>
+        <w:spacing w:line="240" w:lineRule="auto"/>
+        <w:rPr>
+          <w:color w:val="333333"/>
+          <w:shd w:val="clear" w:color="auto" w:fill="F5F5F5"/>
+        </w:rPr>
+      </w:pPr>
+      <w:r>
+        <w:rPr>
+          <w:color w:val="333333"/>
+          <w:shd w:val="clear" w:color="auto" w:fill="F5F5F5"/>
+        </w:rPr>
+        <w:t xml:space="preserve">Ridge regression is a technique for </w:t>
+      </w:r>
+      <w:proofErr w:type="spellStart"/>
+      <w:r>
+        <w:rPr>
+          <w:color w:val="333333"/>
+          <w:shd w:val="clear" w:color="auto" w:fill="F5F5F5"/>
+        </w:rPr>
+        <w:t>analysing</w:t>
+      </w:r>
+      <w:proofErr w:type="spellEnd"/>
+      <w:r>
+        <w:rPr>
+          <w:color w:val="333333"/>
+          <w:shd w:val="clear" w:color="auto" w:fill="F5F5F5"/>
+        </w:rPr>
+        <w:t xml:space="preserve"> multiple regression data that suffer from multicollinearity. When multicollinearity occurs, least squares estimates are unbiased, but their variances are large; so, they may be far from the true value. By adding a degree of bias to the regression estimates, ridge regression reduces the standard test errors.</w:t>
+      </w:r>
+    </w:p>
+    <w:p>
+      <w:pPr>
+        <w:spacing w:line="240" w:lineRule="auto"/>
+      </w:pPr>
+    </w:p>
+    <w:p>
+      <w:pPr>
+        <w:pStyle w:val="NormalWeb"/>
+        <w:shd w:val="clear" w:color="auto" w:fill="E4FFEA"/>
+        <w:spacing w:before="0" w:beforeAutospacing="0" w:after="0" w:afterAutospacing="0" w:line="300" w:lineRule="atLeast"/>
+        <w:rPr>
+          <w:rFonts w:ascii="Arial" w:hAnsi="Arial" w:cs="Arial"/>
+          <w:b/>
+          <w:bCs/>
+          <w:color w:val="5A5A5A"/>
+          <w:sz w:val="21"/>
+          <w:szCs w:val="21"/>
+        </w:rPr>
+      </w:pPr>
+      <w:r>
+        <w:rPr>
+          <w:rFonts w:ascii="Arial" w:hAnsi="Arial" w:cs="Arial"/>
+          <w:color w:val="808080"/>
+          <w:sz w:val="21"/>
+          <w:szCs w:val="21"/>
+          <w:shd w:val="clear" w:color="auto" w:fill="FFFFFF"/>
+        </w:rPr>
+        <w:t>As </w:t>
+      </w:r>
+      <w:r>
+        <w:rPr>
+          <w:rStyle w:val="mjx-char"/>
+          <w:rFonts w:ascii="MJXc-TeX-math-Iw" w:hAnsi="MJXc-TeX-math-Iw" w:cs="Arial"/>
+          <w:color w:val="808080"/>
+          <w:sz w:val="26"/>
+          <w:szCs w:val="26"/>
+          <w:bdr w:val="none" w:sz="0" w:space="0" w:color="auto" w:frame="1"/>
+          <w:shd w:val="clear" w:color="auto" w:fill="FFFFFF"/>
+        </w:rPr>
+        <w:t>λ</w:t>
+      </w:r>
+      <w:r>
+        <w:rPr>
+          <w:rFonts w:ascii="Arial" w:hAnsi="Arial" w:cs="Arial"/>
+          <w:color w:val="808080"/>
+          <w:sz w:val="21"/>
+          <w:szCs w:val="21"/>
+          <w:shd w:val="clear" w:color="auto" w:fill="FFFFFF"/>
+        </w:rPr>
+        <w:t> increases from 0 to infinity, select the correct option that describes the pattern of the variance of the model.</w:t>
+      </w:r>
+      <w:r>
+        <w:rPr>
+          <w:rFonts w:ascii="Arial" w:hAnsi="Arial" w:cs="Arial"/>
+          <w:color w:val="808080"/>
+          <w:sz w:val="21"/>
+          <w:szCs w:val="21"/>
+          <w:shd w:val="clear" w:color="auto" w:fill="FFFFFF"/>
+        </w:rPr>
+        <w:br/>
+      </w:r>
       <w:bookmarkStart w:id="0" w:name="_GoBack"/>
       <w:bookmarkEnd w:id="0"/>
-    </w:p>
-    <w:p>
-      <w:pPr>
-        <w:spacing w:line="240" w:lineRule="auto"/>
-        <w:jc w:val="center"/>
+      <w:r>
+        <w:rPr>
+          <w:rFonts w:ascii="Arial" w:hAnsi="Arial" w:cs="Arial"/>
+          <w:b/>
+          <w:bCs/>
+          <w:color w:val="5A5A5A"/>
+          <w:sz w:val="21"/>
+          <w:szCs w:val="21"/>
+        </w:rPr>
+        <w:t>Decreases steadily</w:t>
+      </w:r>
+    </w:p>
+    <w:p>
+      <w:pPr>
+        <w:shd w:val="clear" w:color="auto" w:fill="E4FFEA"/>
+        <w:spacing w:before="90" w:after="90" w:line="270" w:lineRule="atLeast"/>
+        <w:rPr>
+          <w:rFonts w:ascii="Times New Roman" w:eastAsia="Times New Roman" w:hAnsi="Times New Roman" w:cs="Times New Roman"/>
+          <w:i/>
+          <w:iCs/>
+          <w:sz w:val="24"/>
+          <w:szCs w:val="24"/>
+        </w:rPr>
+      </w:pPr>
+      <w:proofErr w:type="gramStart"/>
+      <w:r>
+        <w:rPr>
+          <w:rFonts w:ascii="Arial" w:eastAsia="Times New Roman" w:hAnsi="Arial" w:cs="Arial"/>
+          <w:b/>
+          <w:bCs/>
+          <w:color w:val="5A5A5A"/>
+          <w:sz w:val="21"/>
+          <w:szCs w:val="21"/>
+        </w:rPr>
+        <w:t>Feedback :</w:t>
+      </w:r>
+      <w:proofErr w:type="gramEnd"/>
+    </w:p>
+    <w:p>
+      <w:pPr>
+        <w:shd w:val="clear" w:color="auto" w:fill="E4FFEA"/>
+        <w:spacing w:after="150" w:line="270" w:lineRule="atLeast"/>
+        <w:rPr>
+          <w:rFonts w:ascii="Times New Roman" w:eastAsia="Times New Roman" w:hAnsi="Times New Roman" w:cs="Times New Roman"/>
+          <w:sz w:val="24"/>
+          <w:szCs w:val="24"/>
+        </w:rPr>
+      </w:pPr>
+      <w:r>
+        <w:rPr>
+          <w:rFonts w:ascii="Arial" w:eastAsia="Times New Roman" w:hAnsi="Arial" w:cs="Arial"/>
+          <w:i/>
+          <w:iCs/>
+          <w:color w:val="5A5A5A"/>
+          <w:sz w:val="21"/>
+          <w:szCs w:val="21"/>
+        </w:rPr>
+        <w:t>When λ=0, the alphas have their least square estimate values. The actual estimates heavily depend on the training data, and hence, the variance is high. As we increase λ, the alphas start decreasing and the model becomes simpler. In the limiting case of λ approaching infinity, all betas reduce to zero, and the model predicts a constant and has no variance.</w:t>
+      </w:r>
+    </w:p>
+    <w:p>
+      <w:pPr>
+        <w:spacing w:line="240" w:lineRule="auto"/>
+      </w:pPr>
+    </w:p>
+    <w:p>
+      <w:pPr>
+        <w:spacing w:line="240" w:lineRule="auto"/>
+      </w:pPr>
+    </w:p>
+    <w:p>
+      <w:pPr>
+        <w:spacing w:line="240" w:lineRule="auto"/>
+      </w:pPr>
+    </w:p>
+    <w:p>
+      <w:pPr>
+        <w:spacing w:line="240" w:lineRule="auto"/>
+      </w:pPr>
+    </w:p>
+    <w:p>
+      <w:pPr>
+        <w:spacing w:line="240" w:lineRule="auto"/>
+      </w:pPr>
+    </w:p>
+    <w:p>
+      <w:pPr>
+        <w:spacing w:line="240" w:lineRule="auto"/>
+      </w:pPr>
+    </w:p>
+    <w:p>
+      <w:pPr>
+        <w:spacing w:line="240" w:lineRule="auto"/>
+      </w:pPr>
+    </w:p>
+    <w:p>
+      <w:pPr>
+        <w:spacing w:line="240" w:lineRule="auto"/>
+      </w:pPr>
+    </w:p>
+    <w:p>
+      <w:pPr>
+        <w:spacing w:line="240" w:lineRule="auto"/>
+      </w:pPr>
+    </w:p>
+    <w:p>
+      <w:pPr>
+        <w:spacing w:line="240" w:lineRule="auto"/>
+      </w:pPr>
+    </w:p>
+    <w:p>
+      <w:pPr>
+        <w:spacing w:line="240" w:lineRule="auto"/>
+      </w:pPr>
+    </w:p>
+    <w:p>
+      <w:pPr>
+        <w:spacing w:line="240" w:lineRule="auto"/>
       </w:pPr>
     </w:p>
     <w:p>
@@ -2623,9 +5679,9 @@
     </w:lvl>
   </w:abstractNum>
   <w:abstractNum w:abstractNumId="2" w15:restartNumberingAfterBreak="0">
-    <w:nsid w:val="4C521CA6"/>
+    <w:nsid w:val="43334F5E"/>
     <w:multiLevelType w:val="hybridMultilevel"/>
-    <w:tmpl w:val="D6DAE7DA"/>
+    <w:tmpl w:val="291C81EA"/>
     <w:lvl w:ilvl="0" w:tplc="0409000F">
       <w:start w:val="1"/>
       <w:numFmt w:val="decimal"/>
@@ -2712,6 +5768,95 @@
     </w:lvl>
   </w:abstractNum>
   <w:abstractNum w:abstractNumId="3" w15:restartNumberingAfterBreak="0">
+    <w:nsid w:val="4C521CA6"/>
+    <w:multiLevelType w:val="hybridMultilevel"/>
+    <w:tmpl w:val="D6DAE7DA"/>
+    <w:lvl w:ilvl="0" w:tplc="0409000F">
+      <w:start w:val="1"/>
+      <w:numFmt w:val="decimal"/>
+      <w:lvlText w:val="%1."/>
+      <w:lvlJc w:val="left"/>
+      <w:pPr>
+        <w:ind w:left="720" w:hanging="360"/>
+      </w:pPr>
+      <w:rPr>
+        <w:rFonts w:hint="default"/>
+      </w:rPr>
+    </w:lvl>
+    <w:lvl w:ilvl="1" w:tplc="04090019" w:tentative="1">
+      <w:start w:val="1"/>
+      <w:numFmt w:val="lowerLetter"/>
+      <w:lvlText w:val="%2."/>
+      <w:lvlJc w:val="left"/>
+      <w:pPr>
+        <w:ind w:left="1440" w:hanging="360"/>
+      </w:pPr>
+    </w:lvl>
+    <w:lvl w:ilvl="2" w:tplc="0409001B" w:tentative="1">
+      <w:start w:val="1"/>
+      <w:numFmt w:val="lowerRoman"/>
+      <w:lvlText w:val="%3."/>
+      <w:lvlJc w:val="right"/>
+      <w:pPr>
+        <w:ind w:left="2160" w:hanging="180"/>
+      </w:pPr>
+    </w:lvl>
+    <w:lvl w:ilvl="3" w:tplc="0409000F" w:tentative="1">
+      <w:start w:val="1"/>
+      <w:numFmt w:val="decimal"/>
+      <w:lvlText w:val="%4."/>
+      <w:lvlJc w:val="left"/>
+      <w:pPr>
+        <w:ind w:left="2880" w:hanging="360"/>
+      </w:pPr>
+    </w:lvl>
+    <w:lvl w:ilvl="4" w:tplc="04090019" w:tentative="1">
+      <w:start w:val="1"/>
+      <w:numFmt w:val="lowerLetter"/>
+      <w:lvlText w:val="%5."/>
+      <w:lvlJc w:val="left"/>
+      <w:pPr>
+        <w:ind w:left="3600" w:hanging="360"/>
+      </w:pPr>
+    </w:lvl>
+    <w:lvl w:ilvl="5" w:tplc="0409001B" w:tentative="1">
+      <w:start w:val="1"/>
+      <w:numFmt w:val="lowerRoman"/>
+      <w:lvlText w:val="%6."/>
+      <w:lvlJc w:val="right"/>
+      <w:pPr>
+        <w:ind w:left="4320" w:hanging="180"/>
+      </w:pPr>
+    </w:lvl>
+    <w:lvl w:ilvl="6" w:tplc="0409000F" w:tentative="1">
+      <w:start w:val="1"/>
+      <w:numFmt w:val="decimal"/>
+      <w:lvlText w:val="%7."/>
+      <w:lvlJc w:val="left"/>
+      <w:pPr>
+        <w:ind w:left="5040" w:hanging="360"/>
+      </w:pPr>
+    </w:lvl>
+    <w:lvl w:ilvl="7" w:tplc="04090019" w:tentative="1">
+      <w:start w:val="1"/>
+      <w:numFmt w:val="lowerLetter"/>
+      <w:lvlText w:val="%8."/>
+      <w:lvlJc w:val="left"/>
+      <w:pPr>
+        <w:ind w:left="5760" w:hanging="360"/>
+      </w:pPr>
+    </w:lvl>
+    <w:lvl w:ilvl="8" w:tplc="0409001B" w:tentative="1">
+      <w:start w:val="1"/>
+      <w:numFmt w:val="lowerRoman"/>
+      <w:lvlText w:val="%9."/>
+      <w:lvlJc w:val="right"/>
+      <w:pPr>
+        <w:ind w:left="6480" w:hanging="180"/>
+      </w:pPr>
+    </w:lvl>
+  </w:abstractNum>
+  <w:abstractNum w:abstractNumId="4" w15:restartNumberingAfterBreak="0">
     <w:nsid w:val="6BAC7850"/>
     <w:multiLevelType w:val="multilevel"/>
     <w:tmpl w:val="B51C99C6"/>
@@ -2864,12 +6009,15 @@
     <w:abstractNumId w:val="0"/>
   </w:num>
   <w:num w:numId="2">
-    <w:abstractNumId w:val="3"/>
+    <w:abstractNumId w:val="4"/>
   </w:num>
   <w:num w:numId="3">
     <w:abstractNumId w:val="1"/>
   </w:num>
   <w:num w:numId="4">
+    <w:abstractNumId w:val="3"/>
+  </w:num>
+  <w:num w:numId="5">
     <w:abstractNumId w:val="2"/>
   </w:num>
 </w:numbering>
@@ -3304,7 +6452,6 @@
     <w:name w:val="Normal (Web)"/>
     <w:basedOn w:val="Normal"/>
     <w:uiPriority w:val="99"/>
-    <w:semiHidden/>
     <w:unhideWhenUsed/>
     <w:rsid w:val="00436F97"/>
     <w:pPr>
@@ -3342,6 +6489,22 @@
       <w:ind w:left="720"/>
       <w:contextualSpacing/>
     </w:pPr>
+  </w:style>
+  <w:style w:type="character" w:customStyle="1" w:styleId="medium-font">
+    <w:name w:val="medium-font"/>
+    <w:basedOn w:val="DefaultParagraphFont"/>
+    <w:rsid w:val="00E409D4"/>
+  </w:style>
+  <w:style w:type="character" w:styleId="Emphasis">
+    <w:name w:val="Emphasis"/>
+    <w:basedOn w:val="DefaultParagraphFont"/>
+    <w:uiPriority w:val="20"/>
+    <w:qFormat/>
+    <w:rsid w:val="003259DC"/>
+    <w:rPr>
+      <w:i/>
+      <w:iCs/>
+    </w:rPr>
   </w:style>
 </w:styles>
 </file>

</xml_diff>